<commit_message>
Update final review for CPEN 223 (1).docx
</commit_message>
<xml_diff>
--- a/final review for CPEN 223 (1).docx
+++ b/final review for CPEN 223 (1).docx
@@ -130,6 +130,7 @@
     </w:p>
     <w:p>
       <w:pPr>
+        <w:spacing w:line="240" w:lineRule="auto"/>
         <w:contextualSpacing/>
         <w:rPr>
           <w:rFonts w:ascii="Times New Roman" w:hAnsi="Times New Roman" w:cs="Times New Roman"/>
@@ -181,14 +182,16 @@
     </w:p>
     <w:p>
       <w:pPr>
-        <w:contextualSpacing/>
-        <w:rPr>
-          <w:rFonts w:ascii="Times New Roman" w:hAnsi="Times New Roman" w:cs="Times New Roman"/>
-        </w:rPr>
-      </w:pPr>
-    </w:p>
-    <w:p>
-      <w:pPr>
+        <w:spacing w:line="240" w:lineRule="auto"/>
+        <w:contextualSpacing/>
+        <w:rPr>
+          <w:rFonts w:ascii="Times New Roman" w:hAnsi="Times New Roman" w:cs="Times New Roman"/>
+        </w:rPr>
+      </w:pPr>
+    </w:p>
+    <w:p>
+      <w:pPr>
+        <w:spacing w:line="240" w:lineRule="auto"/>
         <w:contextualSpacing/>
         <w:rPr>
           <w:rFonts w:ascii="Times New Roman" w:hAnsi="Times New Roman" w:cs="Times New Roman"/>
@@ -203,6 +206,7 @@
     </w:p>
     <w:p>
       <w:pPr>
+        <w:spacing w:line="240" w:lineRule="auto"/>
         <w:contextualSpacing/>
         <w:rPr>
           <w:rFonts w:ascii="Times New Roman" w:hAnsi="Times New Roman" w:cs="Times New Roman"/>
@@ -254,6 +258,7 @@
     </w:p>
     <w:p>
       <w:pPr>
+        <w:spacing w:line="240" w:lineRule="auto"/>
         <w:contextualSpacing/>
         <w:rPr>
           <w:rFonts w:ascii="Times New Roman" w:hAnsi="Times New Roman" w:cs="Times New Roman"/>
@@ -269,6 +274,7 @@
     </w:p>
     <w:p>
       <w:pPr>
+        <w:spacing w:line="240" w:lineRule="auto"/>
         <w:contextualSpacing/>
         <w:rPr>
           <w:rFonts w:ascii="Times New Roman" w:hAnsi="Times New Roman" w:cs="Times New Roman"/>
@@ -318,14 +324,16 @@
     </w:p>
     <w:p>
       <w:pPr>
-        <w:contextualSpacing/>
-        <w:rPr>
-          <w:rFonts w:ascii="Times New Roman" w:hAnsi="Times New Roman" w:cs="Times New Roman"/>
-        </w:rPr>
-      </w:pPr>
-    </w:p>
-    <w:p>
-      <w:pPr>
+        <w:spacing w:line="240" w:lineRule="auto"/>
+        <w:contextualSpacing/>
+        <w:rPr>
+          <w:rFonts w:ascii="Times New Roman" w:hAnsi="Times New Roman" w:cs="Times New Roman"/>
+        </w:rPr>
+      </w:pPr>
+    </w:p>
+    <w:p>
+      <w:pPr>
+        <w:spacing w:line="240" w:lineRule="auto"/>
         <w:contextualSpacing/>
         <w:rPr>
           <w:rFonts w:ascii="Times New Roman" w:hAnsi="Times New Roman" w:cs="Times New Roman"/>
@@ -340,6 +348,7 @@
     </w:p>
     <w:p>
       <w:pPr>
+        <w:spacing w:line="240" w:lineRule="auto"/>
         <w:contextualSpacing/>
         <w:rPr>
           <w:rFonts w:ascii="Times New Roman" w:hAnsi="Times New Roman" w:cs="Times New Roman"/>
@@ -360,6 +369,7 @@
     </w:p>
     <w:p>
       <w:pPr>
+        <w:spacing w:line="240" w:lineRule="auto"/>
         <w:contextualSpacing/>
         <w:rPr>
           <w:rFonts w:ascii="Times New Roman" w:hAnsi="Times New Roman" w:cs="Times New Roman"/>
@@ -375,6 +385,7 @@
     </w:p>
     <w:p>
       <w:pPr>
+        <w:spacing w:line="240" w:lineRule="auto"/>
         <w:contextualSpacing/>
         <w:rPr>
           <w:rFonts w:ascii="Times New Roman" w:hAnsi="Times New Roman" w:cs="Times New Roman"/>
@@ -390,6 +401,7 @@
     </w:p>
     <w:p>
       <w:pPr>
+        <w:spacing w:line="240" w:lineRule="auto"/>
         <w:contextualSpacing/>
         <w:rPr>
           <w:rFonts w:ascii="Times New Roman" w:hAnsi="Times New Roman" w:cs="Times New Roman"/>
@@ -405,6 +417,7 @@
     </w:p>
     <w:p>
       <w:pPr>
+        <w:spacing w:line="240" w:lineRule="auto"/>
         <w:contextualSpacing/>
         <w:rPr>
           <w:rFonts w:ascii="Times New Roman" w:hAnsi="Times New Roman" w:cs="Times New Roman"/>
@@ -419,6 +432,7 @@
     </w:p>
     <w:p>
       <w:pPr>
+        <w:spacing w:line="240" w:lineRule="auto"/>
         <w:contextualSpacing/>
         <w:rPr>
           <w:rFonts w:ascii="Times New Roman" w:hAnsi="Times New Roman" w:cs="Times New Roman"/>
@@ -433,6 +447,7 @@
     </w:p>
     <w:p>
       <w:pPr>
+        <w:spacing w:line="240" w:lineRule="auto"/>
         <w:contextualSpacing/>
         <w:rPr>
           <w:rFonts w:ascii="Times New Roman" w:hAnsi="Times New Roman" w:cs="Times New Roman"/>
@@ -448,6 +463,7 @@
     </w:p>
     <w:p>
       <w:pPr>
+        <w:spacing w:line="240" w:lineRule="auto"/>
         <w:contextualSpacing/>
         <w:rPr>
           <w:rFonts w:ascii="Times New Roman" w:hAnsi="Times New Roman" w:cs="Times New Roman"/>
@@ -463,6 +479,7 @@
     </w:p>
     <w:p>
       <w:pPr>
+        <w:spacing w:line="240" w:lineRule="auto"/>
         <w:contextualSpacing/>
         <w:rPr>
           <w:rFonts w:ascii="Times New Roman" w:hAnsi="Times New Roman" w:cs="Times New Roman"/>
@@ -477,85 +494,94 @@
     </w:p>
     <w:p>
       <w:pPr>
-        <w:contextualSpacing/>
-        <w:rPr>
-          <w:rFonts w:ascii="Times New Roman" w:hAnsi="Times New Roman" w:cs="Times New Roman"/>
-        </w:rPr>
-      </w:pPr>
-    </w:p>
-    <w:p>
-      <w:pPr>
-        <w:contextualSpacing/>
-        <w:rPr>
-          <w:rFonts w:ascii="Times New Roman" w:hAnsi="Times New Roman" w:cs="Times New Roman"/>
-        </w:rPr>
-      </w:pPr>
-    </w:p>
-    <w:p>
-      <w:pPr>
-        <w:contextualSpacing/>
-        <w:rPr>
-          <w:rFonts w:ascii="Times New Roman" w:hAnsi="Times New Roman" w:cs="Times New Roman"/>
-        </w:rPr>
-      </w:pPr>
-    </w:p>
-    <w:p>
-      <w:pPr>
-        <w:contextualSpacing/>
-        <w:rPr>
-          <w:rFonts w:ascii="Times New Roman" w:hAnsi="Times New Roman" w:cs="Times New Roman"/>
-        </w:rPr>
-      </w:pPr>
-    </w:p>
-    <w:p>
-      <w:pPr>
-        <w:contextualSpacing/>
-        <w:rPr>
-          <w:rFonts w:ascii="Times New Roman" w:hAnsi="Times New Roman" w:cs="Times New Roman"/>
-        </w:rPr>
-      </w:pPr>
-    </w:p>
-    <w:p>
-      <w:pPr>
-        <w:contextualSpacing/>
-        <w:rPr>
-          <w:rFonts w:ascii="Times New Roman" w:hAnsi="Times New Roman" w:cs="Times New Roman"/>
-        </w:rPr>
-      </w:pPr>
-    </w:p>
-    <w:p>
-      <w:pPr>
-        <w:contextualSpacing/>
-        <w:rPr>
-          <w:rFonts w:ascii="Times New Roman" w:hAnsi="Times New Roman" w:cs="Times New Roman"/>
-        </w:rPr>
-      </w:pPr>
-    </w:p>
-    <w:p>
-      <w:pPr>
-        <w:contextualSpacing/>
-        <w:rPr>
-          <w:rFonts w:ascii="Times New Roman" w:hAnsi="Times New Roman" w:cs="Times New Roman"/>
-        </w:rPr>
-      </w:pPr>
-    </w:p>
-    <w:p>
-      <w:pPr>
-        <w:contextualSpacing/>
-        <w:rPr>
-          <w:rFonts w:ascii="Times New Roman" w:hAnsi="Times New Roman" w:cs="Times New Roman"/>
-        </w:rPr>
-      </w:pPr>
-      <w:r>
-        <w:rPr>
-          <w:rFonts w:ascii="Times New Roman" w:hAnsi="Times New Roman" w:cs="Times New Roman"/>
-        </w:rPr>
-        <w:lastRenderedPageBreak/>
+        <w:spacing w:line="240" w:lineRule="auto"/>
+        <w:contextualSpacing/>
+        <w:rPr>
+          <w:rFonts w:ascii="Times New Roman" w:hAnsi="Times New Roman" w:cs="Times New Roman"/>
+        </w:rPr>
+      </w:pPr>
+    </w:p>
+    <w:p>
+      <w:pPr>
+        <w:spacing w:line="240" w:lineRule="auto"/>
+        <w:contextualSpacing/>
+        <w:rPr>
+          <w:rFonts w:ascii="Times New Roman" w:hAnsi="Times New Roman" w:cs="Times New Roman"/>
+        </w:rPr>
+      </w:pPr>
+    </w:p>
+    <w:p>
+      <w:pPr>
+        <w:spacing w:line="240" w:lineRule="auto"/>
+        <w:contextualSpacing/>
+        <w:rPr>
+          <w:rFonts w:ascii="Times New Roman" w:hAnsi="Times New Roman" w:cs="Times New Roman"/>
+        </w:rPr>
+      </w:pPr>
+    </w:p>
+    <w:p>
+      <w:pPr>
+        <w:spacing w:line="240" w:lineRule="auto"/>
+        <w:contextualSpacing/>
+        <w:rPr>
+          <w:rFonts w:ascii="Times New Roman" w:hAnsi="Times New Roman" w:cs="Times New Roman"/>
+        </w:rPr>
+      </w:pPr>
+    </w:p>
+    <w:p>
+      <w:pPr>
+        <w:spacing w:line="240" w:lineRule="auto"/>
+        <w:contextualSpacing/>
+        <w:rPr>
+          <w:rFonts w:ascii="Times New Roman" w:hAnsi="Times New Roman" w:cs="Times New Roman"/>
+        </w:rPr>
+      </w:pPr>
+    </w:p>
+    <w:p>
+      <w:pPr>
+        <w:spacing w:line="240" w:lineRule="auto"/>
+        <w:contextualSpacing/>
+        <w:rPr>
+          <w:rFonts w:ascii="Times New Roman" w:hAnsi="Times New Roman" w:cs="Times New Roman"/>
+        </w:rPr>
+      </w:pPr>
+    </w:p>
+    <w:p>
+      <w:pPr>
+        <w:spacing w:line="240" w:lineRule="auto"/>
+        <w:contextualSpacing/>
+        <w:rPr>
+          <w:rFonts w:ascii="Times New Roman" w:hAnsi="Times New Roman" w:cs="Times New Roman"/>
+        </w:rPr>
+      </w:pPr>
+    </w:p>
+    <w:p>
+      <w:pPr>
+        <w:spacing w:line="240" w:lineRule="auto"/>
+        <w:contextualSpacing/>
+        <w:rPr>
+          <w:rFonts w:ascii="Times New Roman" w:hAnsi="Times New Roman" w:cs="Times New Roman"/>
+        </w:rPr>
+      </w:pPr>
+    </w:p>
+    <w:p>
+      <w:pPr>
+        <w:spacing w:line="240" w:lineRule="auto"/>
+        <w:contextualSpacing/>
+        <w:rPr>
+          <w:rFonts w:ascii="Times New Roman" w:hAnsi="Times New Roman" w:cs="Times New Roman"/>
+        </w:rPr>
+      </w:pPr>
+      <w:r>
+        <w:rPr>
+          <w:rFonts w:ascii="Times New Roman" w:hAnsi="Times New Roman" w:cs="Times New Roman"/>
+        </w:rPr>
         <w:t>Properties: private (memory allocated) public (no memory allocated)</w:t>
       </w:r>
     </w:p>
     <w:p>
       <w:pPr>
+        <w:spacing w:line="240" w:lineRule="auto"/>
         <w:contextualSpacing/>
         <w:rPr>
           <w:rFonts w:ascii="Times New Roman" w:hAnsi="Times New Roman" w:cs="Times New Roman"/>
@@ -571,20 +597,23 @@
     </w:p>
     <w:p>
       <w:pPr>
-        <w:contextualSpacing/>
-        <w:rPr>
-          <w:rFonts w:ascii="Times New Roman" w:hAnsi="Times New Roman" w:cs="Times New Roman"/>
-        </w:rPr>
-      </w:pPr>
-      <w:r>
-        <w:rPr>
-          <w:rFonts w:ascii="Times New Roman" w:hAnsi="Times New Roman" w:cs="Times New Roman"/>
-        </w:rPr>
+        <w:spacing w:line="240" w:lineRule="auto"/>
+        <w:contextualSpacing/>
+        <w:rPr>
+          <w:rFonts w:ascii="Times New Roman" w:hAnsi="Times New Roman" w:cs="Times New Roman"/>
+        </w:rPr>
+      </w:pPr>
+      <w:r>
+        <w:rPr>
+          <w:rFonts w:ascii="Times New Roman" w:hAnsi="Times New Roman" w:cs="Times New Roman"/>
+        </w:rPr>
+        <w:lastRenderedPageBreak/>
         <w:t>int Property_name</w:t>
       </w:r>
     </w:p>
     <w:p>
       <w:pPr>
+        <w:spacing w:line="240" w:lineRule="auto"/>
         <w:contextualSpacing/>
         <w:rPr>
           <w:rFonts w:ascii="Times New Roman" w:hAnsi="Times New Roman" w:cs="Times New Roman"/>
@@ -599,6 +628,7 @@
     </w:p>
     <w:p>
       <w:pPr>
+        <w:spacing w:line="240" w:lineRule="auto"/>
         <w:ind w:firstLine="720"/>
         <w:contextualSpacing/>
         <w:rPr>
@@ -614,6 +644,7 @@
     </w:p>
     <w:p>
       <w:pPr>
+        <w:spacing w:line="240" w:lineRule="auto"/>
         <w:ind w:firstLine="720"/>
         <w:contextualSpacing/>
         <w:rPr>
@@ -629,6 +660,7 @@
     </w:p>
     <w:p>
       <w:pPr>
+        <w:spacing w:line="240" w:lineRule="auto"/>
         <w:ind w:firstLine="720"/>
         <w:contextualSpacing/>
         <w:rPr>
@@ -645,6 +677,7 @@
     </w:p>
     <w:p>
       <w:pPr>
+        <w:spacing w:line="240" w:lineRule="auto"/>
         <w:ind w:firstLine="720"/>
         <w:contextualSpacing/>
         <w:rPr>
@@ -660,6 +693,7 @@
     </w:p>
     <w:p>
       <w:pPr>
+        <w:spacing w:line="240" w:lineRule="auto"/>
         <w:ind w:firstLine="720"/>
         <w:contextualSpacing/>
         <w:rPr>
@@ -675,6 +709,7 @@
     </w:p>
     <w:p>
       <w:pPr>
+        <w:spacing w:line="240" w:lineRule="auto"/>
         <w:ind w:firstLine="720"/>
         <w:contextualSpacing/>
         <w:rPr>
@@ -690,6 +725,7 @@
     </w:p>
     <w:p>
       <w:pPr>
+        <w:spacing w:line="240" w:lineRule="auto"/>
         <w:ind w:firstLine="720"/>
         <w:contextualSpacing/>
         <w:rPr>
@@ -706,6 +742,7 @@
     </w:p>
     <w:p>
       <w:pPr>
+        <w:spacing w:line="240" w:lineRule="auto"/>
         <w:ind w:firstLine="720"/>
         <w:contextualSpacing/>
         <w:rPr>
@@ -734,6 +771,7 @@
     </w:p>
     <w:p>
       <w:pPr>
+        <w:spacing w:line="240" w:lineRule="auto"/>
         <w:ind w:firstLine="720"/>
         <w:contextualSpacing/>
         <w:rPr>
@@ -749,6 +787,7 @@
     </w:p>
     <w:p>
       <w:pPr>
+        <w:spacing w:line="240" w:lineRule="auto"/>
         <w:contextualSpacing/>
         <w:rPr>
           <w:rFonts w:ascii="Times New Roman" w:hAnsi="Times New Roman" w:cs="Times New Roman"/>
@@ -763,14 +802,16 @@
     </w:p>
     <w:p>
       <w:pPr>
-        <w:contextualSpacing/>
-        <w:rPr>
-          <w:rFonts w:ascii="Times New Roman" w:hAnsi="Times New Roman" w:cs="Times New Roman"/>
-        </w:rPr>
-      </w:pPr>
-    </w:p>
-    <w:p>
-      <w:pPr>
+        <w:spacing w:line="240" w:lineRule="auto"/>
+        <w:contextualSpacing/>
+        <w:rPr>
+          <w:rFonts w:ascii="Times New Roman" w:hAnsi="Times New Roman" w:cs="Times New Roman"/>
+        </w:rPr>
+      </w:pPr>
+    </w:p>
+    <w:p>
+      <w:pPr>
+        <w:spacing w:line="240" w:lineRule="auto"/>
         <w:contextualSpacing/>
         <w:rPr>
           <w:rFonts w:ascii="Times New Roman" w:hAnsi="Times New Roman" w:cs="Times New Roman"/>
@@ -785,6 +826,7 @@
     </w:p>
     <w:p>
       <w:pPr>
+        <w:spacing w:line="240" w:lineRule="auto"/>
         <w:contextualSpacing/>
         <w:rPr>
           <w:rFonts w:ascii="Times New Roman" w:hAnsi="Times New Roman" w:cs="Times New Roman"/>
@@ -800,6 +842,7 @@
     </w:p>
     <w:p>
       <w:pPr>
+        <w:spacing w:line="240" w:lineRule="auto"/>
         <w:contextualSpacing/>
         <w:rPr>
           <w:rFonts w:ascii="Times New Roman" w:hAnsi="Times New Roman" w:cs="Times New Roman"/>
@@ -815,14 +858,16 @@
     </w:p>
     <w:p>
       <w:pPr>
-        <w:contextualSpacing/>
-        <w:rPr>
-          <w:rFonts w:ascii="Times New Roman" w:hAnsi="Times New Roman" w:cs="Times New Roman"/>
-        </w:rPr>
-      </w:pPr>
-    </w:p>
-    <w:p>
-      <w:pPr>
+        <w:spacing w:line="240" w:lineRule="auto"/>
+        <w:contextualSpacing/>
+        <w:rPr>
+          <w:rFonts w:ascii="Times New Roman" w:hAnsi="Times New Roman" w:cs="Times New Roman"/>
+        </w:rPr>
+      </w:pPr>
+    </w:p>
+    <w:p>
+      <w:pPr>
+        <w:spacing w:line="240" w:lineRule="auto"/>
         <w:contextualSpacing/>
         <w:rPr>
           <w:rFonts w:ascii="Times New Roman" w:hAnsi="Times New Roman" w:cs="Times New Roman"/>
@@ -837,6 +882,7 @@
     </w:p>
     <w:p>
       <w:pPr>
+        <w:spacing w:line="240" w:lineRule="auto"/>
         <w:contextualSpacing/>
         <w:rPr>
           <w:rFonts w:ascii="Times New Roman" w:hAnsi="Times New Roman" w:cs="Times New Roman"/>
@@ -859,6 +905,7 @@
     </w:p>
     <w:p>
       <w:pPr>
+        <w:spacing w:line="240" w:lineRule="auto"/>
         <w:contextualSpacing/>
         <w:rPr>
           <w:rFonts w:ascii="Times New Roman" w:hAnsi="Times New Roman" w:cs="Times New Roman"/>
@@ -879,14 +926,16 @@
     </w:p>
     <w:p>
       <w:pPr>
-        <w:contextualSpacing/>
-        <w:rPr>
-          <w:rFonts w:ascii="Times New Roman" w:hAnsi="Times New Roman" w:cs="Times New Roman"/>
-        </w:rPr>
-      </w:pPr>
-    </w:p>
-    <w:p>
-      <w:pPr>
+        <w:spacing w:line="240" w:lineRule="auto"/>
+        <w:contextualSpacing/>
+        <w:rPr>
+          <w:rFonts w:ascii="Times New Roman" w:hAnsi="Times New Roman" w:cs="Times New Roman"/>
+        </w:rPr>
+      </w:pPr>
+    </w:p>
+    <w:p>
+      <w:pPr>
+        <w:spacing w:line="240" w:lineRule="auto"/>
         <w:contextualSpacing/>
         <w:rPr>
           <w:rFonts w:ascii="Times New Roman" w:hAnsi="Times New Roman" w:cs="Times New Roman"/>
@@ -901,6 +950,7 @@
     </w:p>
     <w:p>
       <w:pPr>
+        <w:spacing w:line="240" w:lineRule="auto"/>
         <w:contextualSpacing/>
         <w:rPr>
           <w:rFonts w:ascii="Times New Roman" w:hAnsi="Times New Roman" w:cs="Times New Roman"/>
@@ -915,6 +965,7 @@
     </w:p>
     <w:p>
       <w:pPr>
+        <w:spacing w:line="240" w:lineRule="auto"/>
         <w:contextualSpacing/>
         <w:rPr>
           <w:rFonts w:ascii="Times New Roman" w:hAnsi="Times New Roman" w:cs="Times New Roman"/>
@@ -947,6 +998,7 @@
     </w:p>
     <w:p>
       <w:pPr>
+        <w:spacing w:line="240" w:lineRule="auto"/>
         <w:contextualSpacing/>
         <w:rPr>
           <w:rFonts w:ascii="Times New Roman" w:hAnsi="Times New Roman" w:cs="Times New Roman"/>
@@ -961,6 +1013,7 @@
     </w:p>
     <w:p>
       <w:pPr>
+        <w:spacing w:line="240" w:lineRule="auto"/>
         <w:contextualSpacing/>
         <w:rPr>
           <w:rFonts w:ascii="Times New Roman" w:hAnsi="Times New Roman" w:cs="Times New Roman"/>
@@ -1001,14 +1054,16 @@
     </w:p>
     <w:p>
       <w:pPr>
-        <w:contextualSpacing/>
-        <w:rPr>
-          <w:rFonts w:ascii="Times New Roman" w:hAnsi="Times New Roman" w:cs="Times New Roman"/>
-        </w:rPr>
-      </w:pPr>
-    </w:p>
-    <w:p>
-      <w:pPr>
+        <w:spacing w:line="240" w:lineRule="auto"/>
+        <w:contextualSpacing/>
+        <w:rPr>
+          <w:rFonts w:ascii="Times New Roman" w:hAnsi="Times New Roman" w:cs="Times New Roman"/>
+        </w:rPr>
+      </w:pPr>
+    </w:p>
+    <w:p>
+      <w:pPr>
+        <w:spacing w:line="240" w:lineRule="auto"/>
         <w:contextualSpacing/>
         <w:rPr>
           <w:rFonts w:ascii="Times New Roman" w:hAnsi="Times New Roman" w:cs="Times New Roman"/>
@@ -1023,6 +1078,7 @@
     </w:p>
     <w:p>
       <w:pPr>
+        <w:spacing w:line="240" w:lineRule="auto"/>
         <w:contextualSpacing/>
         <w:rPr>
           <w:rFonts w:ascii="Times New Roman" w:hAnsi="Times New Roman" w:cs="Times New Roman"/>
@@ -1050,14 +1106,16 @@
     </w:p>
     <w:p>
       <w:pPr>
-        <w:contextualSpacing/>
-        <w:rPr>
-          <w:rFonts w:ascii="Times New Roman" w:hAnsi="Times New Roman" w:cs="Times New Roman"/>
-        </w:rPr>
-      </w:pPr>
-    </w:p>
-    <w:p>
-      <w:pPr>
+        <w:spacing w:line="240" w:lineRule="auto"/>
+        <w:contextualSpacing/>
+        <w:rPr>
+          <w:rFonts w:ascii="Times New Roman" w:hAnsi="Times New Roman" w:cs="Times New Roman"/>
+        </w:rPr>
+      </w:pPr>
+    </w:p>
+    <w:p>
+      <w:pPr>
+        <w:spacing w:line="240" w:lineRule="auto"/>
         <w:contextualSpacing/>
         <w:rPr>
           <w:rFonts w:ascii="Times New Roman" w:hAnsi="Times New Roman" w:cs="Times New Roman"/>
@@ -1072,6 +1130,7 @@
     </w:p>
     <w:p>
       <w:pPr>
+        <w:spacing w:line="240" w:lineRule="auto"/>
         <w:contextualSpacing/>
         <w:rPr>
           <w:rFonts w:ascii="Times New Roman" w:hAnsi="Times New Roman" w:cs="Times New Roman"/>
@@ -1086,61 +1145,67 @@
     </w:p>
     <w:p>
       <w:pPr>
-        <w:contextualSpacing/>
-        <w:rPr>
-          <w:rFonts w:ascii="Times New Roman" w:hAnsi="Times New Roman" w:cs="Times New Roman"/>
-        </w:rPr>
-      </w:pPr>
-    </w:p>
-    <w:p>
-      <w:pPr>
-        <w:contextualSpacing/>
-        <w:rPr>
-          <w:rFonts w:ascii="Times New Roman" w:hAnsi="Times New Roman" w:cs="Times New Roman"/>
-        </w:rPr>
-      </w:pPr>
-    </w:p>
-    <w:p>
-      <w:pPr>
-        <w:contextualSpacing/>
-        <w:rPr>
-          <w:rFonts w:ascii="Times New Roman" w:hAnsi="Times New Roman" w:cs="Times New Roman"/>
-        </w:rPr>
-      </w:pPr>
-    </w:p>
-    <w:p>
-      <w:pPr>
-        <w:contextualSpacing/>
-        <w:rPr>
-          <w:rFonts w:ascii="Times New Roman" w:hAnsi="Times New Roman" w:cs="Times New Roman"/>
-        </w:rPr>
-      </w:pPr>
-    </w:p>
-    <w:p>
-      <w:pPr>
-        <w:contextualSpacing/>
-        <w:rPr>
-          <w:rFonts w:ascii="Times New Roman" w:hAnsi="Times New Roman" w:cs="Times New Roman"/>
-        </w:rPr>
-      </w:pPr>
-    </w:p>
-    <w:p>
-      <w:pPr>
-        <w:contextualSpacing/>
-        <w:rPr>
-          <w:rFonts w:ascii="Times New Roman" w:hAnsi="Times New Roman" w:cs="Times New Roman"/>
-        </w:rPr>
-      </w:pPr>
-      <w:r>
-        <w:rPr>
-          <w:rFonts w:ascii="Times New Roman" w:hAnsi="Times New Roman" w:cs="Times New Roman"/>
-        </w:rPr>
-        <w:lastRenderedPageBreak/>
+        <w:spacing w:line="240" w:lineRule="auto"/>
+        <w:contextualSpacing/>
+        <w:rPr>
+          <w:rFonts w:ascii="Times New Roman" w:hAnsi="Times New Roman" w:cs="Times New Roman"/>
+        </w:rPr>
+      </w:pPr>
+    </w:p>
+    <w:p>
+      <w:pPr>
+        <w:spacing w:line="240" w:lineRule="auto"/>
+        <w:contextualSpacing/>
+        <w:rPr>
+          <w:rFonts w:ascii="Times New Roman" w:hAnsi="Times New Roman" w:cs="Times New Roman"/>
+        </w:rPr>
+      </w:pPr>
+    </w:p>
+    <w:p>
+      <w:pPr>
+        <w:spacing w:line="240" w:lineRule="auto"/>
+        <w:contextualSpacing/>
+        <w:rPr>
+          <w:rFonts w:ascii="Times New Roman" w:hAnsi="Times New Roman" w:cs="Times New Roman"/>
+        </w:rPr>
+      </w:pPr>
+    </w:p>
+    <w:p>
+      <w:pPr>
+        <w:spacing w:line="240" w:lineRule="auto"/>
+        <w:contextualSpacing/>
+        <w:rPr>
+          <w:rFonts w:ascii="Times New Roman" w:hAnsi="Times New Roman" w:cs="Times New Roman"/>
+        </w:rPr>
+      </w:pPr>
+    </w:p>
+    <w:p>
+      <w:pPr>
+        <w:spacing w:line="240" w:lineRule="auto"/>
+        <w:contextualSpacing/>
+        <w:rPr>
+          <w:rFonts w:ascii="Times New Roman" w:hAnsi="Times New Roman" w:cs="Times New Roman"/>
+        </w:rPr>
+      </w:pPr>
+    </w:p>
+    <w:p>
+      <w:pPr>
+        <w:spacing w:line="240" w:lineRule="auto"/>
+        <w:contextualSpacing/>
+        <w:rPr>
+          <w:rFonts w:ascii="Times New Roman" w:hAnsi="Times New Roman" w:cs="Times New Roman"/>
+        </w:rPr>
+      </w:pPr>
+      <w:r>
+        <w:rPr>
+          <w:rFonts w:ascii="Times New Roman" w:hAnsi="Times New Roman" w:cs="Times New Roman"/>
+        </w:rPr>
         <w:t>Stringbuilder: Mutable alternative</w:t>
       </w:r>
     </w:p>
     <w:p>
       <w:pPr>
+        <w:spacing w:line="240" w:lineRule="auto"/>
         <w:contextualSpacing/>
         <w:rPr>
           <w:rFonts w:ascii="Times New Roman" w:hAnsi="Times New Roman" w:cs="Times New Roman"/>
@@ -1153,6 +1218,7 @@
           <w:color w:val="9900FF"/>
           <w:bdr w:val="none" w:sz="0" w:space="0" w:color="auto" w:frame="1"/>
         </w:rPr>
+        <w:lastRenderedPageBreak/>
         <w:drawing>
           <wp:inline distT="0" distB="0" distL="0" distR="0" wp14:anchorId="55B3B12B" wp14:editId="361348C4">
             <wp:extent cx="4922520" cy="1722120"/>
@@ -1205,14 +1271,16 @@
     </w:p>
     <w:p>
       <w:pPr>
-        <w:contextualSpacing/>
-        <w:rPr>
-          <w:rFonts w:ascii="Times New Roman" w:hAnsi="Times New Roman" w:cs="Times New Roman"/>
-        </w:rPr>
-      </w:pPr>
-    </w:p>
-    <w:p>
-      <w:pPr>
+        <w:spacing w:line="240" w:lineRule="auto"/>
+        <w:contextualSpacing/>
+        <w:rPr>
+          <w:rFonts w:ascii="Times New Roman" w:hAnsi="Times New Roman" w:cs="Times New Roman"/>
+        </w:rPr>
+      </w:pPr>
+    </w:p>
+    <w:p>
+      <w:pPr>
+        <w:spacing w:line="240" w:lineRule="auto"/>
         <w:contextualSpacing/>
         <w:rPr>
           <w:rFonts w:ascii="Times New Roman" w:hAnsi="Times New Roman" w:cs="Times New Roman"/>
@@ -1227,6 +1295,7 @@
     </w:p>
     <w:p>
       <w:pPr>
+        <w:spacing w:line="240" w:lineRule="auto"/>
         <w:contextualSpacing/>
         <w:rPr>
           <w:rFonts w:ascii="Times New Roman" w:hAnsi="Times New Roman" w:cs="Times New Roman"/>
@@ -1293,6 +1362,7 @@
     </w:p>
     <w:p>
       <w:pPr>
+        <w:spacing w:line="240" w:lineRule="auto"/>
         <w:contextualSpacing/>
         <w:rPr>
           <w:rFonts w:ascii="Times New Roman" w:hAnsi="Times New Roman" w:cs="Times New Roman"/>
@@ -1303,6 +1373,7 @@
     </w:p>
     <w:p>
       <w:pPr>
+        <w:spacing w:line="240" w:lineRule="auto"/>
         <w:contextualSpacing/>
         <w:rPr>
           <w:rFonts w:ascii="Times New Roman" w:hAnsi="Times New Roman" w:cs="Times New Roman"/>
@@ -1317,6 +1388,7 @@
     </w:p>
     <w:p>
       <w:pPr>
+        <w:spacing w:line="240" w:lineRule="auto"/>
         <w:contextualSpacing/>
         <w:rPr>
           <w:rFonts w:ascii="Times New Roman" w:hAnsi="Times New Roman" w:cs="Times New Roman"/>
@@ -1331,6 +1403,7 @@
     </w:p>
     <w:p>
       <w:pPr>
+        <w:spacing w:line="240" w:lineRule="auto"/>
         <w:contextualSpacing/>
         <w:rPr>
           <w:rFonts w:ascii="Times New Roman" w:hAnsi="Times New Roman" w:cs="Times New Roman"/>
@@ -1345,6 +1418,7 @@
     </w:p>
     <w:p>
       <w:pPr>
+        <w:spacing w:line="240" w:lineRule="auto"/>
         <w:contextualSpacing/>
         <w:rPr>
           <w:rFonts w:ascii="Times New Roman" w:hAnsi="Times New Roman" w:cs="Times New Roman"/>
@@ -1359,14 +1433,16 @@
     </w:p>
     <w:p>
       <w:pPr>
-        <w:contextualSpacing/>
-        <w:rPr>
-          <w:rFonts w:ascii="Times New Roman" w:hAnsi="Times New Roman" w:cs="Times New Roman"/>
-        </w:rPr>
-      </w:pPr>
-    </w:p>
-    <w:p>
-      <w:pPr>
+        <w:spacing w:line="240" w:lineRule="auto"/>
+        <w:contextualSpacing/>
+        <w:rPr>
+          <w:rFonts w:ascii="Times New Roman" w:hAnsi="Times New Roman" w:cs="Times New Roman"/>
+        </w:rPr>
+      </w:pPr>
+    </w:p>
+    <w:p>
+      <w:pPr>
+        <w:spacing w:line="240" w:lineRule="auto"/>
         <w:contextualSpacing/>
         <w:rPr>
           <w:rFonts w:ascii="Times New Roman" w:hAnsi="Times New Roman" w:cs="Times New Roman"/>
@@ -1381,6 +1457,7 @@
     </w:p>
     <w:p>
       <w:pPr>
+        <w:spacing w:line="240" w:lineRule="auto"/>
         <w:contextualSpacing/>
         <w:rPr>
           <w:rFonts w:ascii="Times New Roman" w:hAnsi="Times New Roman" w:cs="Times New Roman"/>
@@ -1395,6 +1472,7 @@
     </w:p>
     <w:p>
       <w:pPr>
+        <w:spacing w:line="240" w:lineRule="auto"/>
         <w:contextualSpacing/>
         <w:rPr>
           <w:rFonts w:ascii="Times New Roman" w:hAnsi="Times New Roman" w:cs="Times New Roman"/>
@@ -1409,6 +1487,7 @@
     </w:p>
     <w:p>
       <w:pPr>
+        <w:spacing w:line="240" w:lineRule="auto"/>
         <w:contextualSpacing/>
         <w:rPr>
           <w:rFonts w:ascii="Times New Roman" w:hAnsi="Times New Roman" w:cs="Times New Roman"/>
@@ -1423,6 +1502,7 @@
     </w:p>
     <w:p>
       <w:pPr>
+        <w:spacing w:line="240" w:lineRule="auto"/>
         <w:contextualSpacing/>
         <w:rPr>
           <w:rFonts w:ascii="Times New Roman" w:hAnsi="Times New Roman" w:cs="Times New Roman"/>
@@ -1443,6 +1523,7 @@
     </w:p>
     <w:p>
       <w:pPr>
+        <w:spacing w:line="240" w:lineRule="auto"/>
         <w:contextualSpacing/>
         <w:rPr>
           <w:rFonts w:ascii="Times New Roman" w:hAnsi="Times New Roman" w:cs="Times New Roman"/>
@@ -1481,14 +1562,16 @@
     </w:p>
     <w:p>
       <w:pPr>
-        <w:contextualSpacing/>
-        <w:rPr>
-          <w:rFonts w:ascii="Times New Roman" w:hAnsi="Times New Roman" w:cs="Times New Roman"/>
-        </w:rPr>
-      </w:pPr>
-    </w:p>
-    <w:p>
-      <w:pPr>
+        <w:spacing w:line="240" w:lineRule="auto"/>
+        <w:contextualSpacing/>
+        <w:rPr>
+          <w:rFonts w:ascii="Times New Roman" w:hAnsi="Times New Roman" w:cs="Times New Roman"/>
+        </w:rPr>
+      </w:pPr>
+    </w:p>
+    <w:p>
+      <w:pPr>
+        <w:spacing w:line="240" w:lineRule="auto"/>
         <w:contextualSpacing/>
         <w:rPr>
           <w:rFonts w:ascii="Times New Roman" w:hAnsi="Times New Roman" w:cs="Times New Roman"/>
@@ -1503,6 +1586,7 @@
     </w:p>
     <w:p>
       <w:pPr>
+        <w:spacing w:line="240" w:lineRule="auto"/>
         <w:contextualSpacing/>
         <w:rPr>
           <w:rFonts w:ascii="Times New Roman" w:hAnsi="Times New Roman" w:cs="Times New Roman"/>
@@ -1518,6 +1602,7 @@
     </w:p>
     <w:p>
       <w:pPr>
+        <w:spacing w:line="240" w:lineRule="auto"/>
         <w:contextualSpacing/>
         <w:rPr>
           <w:rFonts w:ascii="Times New Roman" w:hAnsi="Times New Roman" w:cs="Times New Roman"/>
@@ -1533,6 +1618,7 @@
     </w:p>
     <w:p>
       <w:pPr>
+        <w:spacing w:line="240" w:lineRule="auto"/>
         <w:contextualSpacing/>
         <w:rPr>
           <w:rFonts w:ascii="Times New Roman" w:hAnsi="Times New Roman" w:cs="Times New Roman"/>
@@ -1548,30 +1634,64 @@
     </w:p>
     <w:p>
       <w:pPr>
-        <w:contextualSpacing/>
-        <w:rPr>
-          <w:rFonts w:ascii="Times New Roman" w:hAnsi="Times New Roman" w:cs="Times New Roman"/>
-        </w:rPr>
-      </w:pPr>
-    </w:p>
-    <w:p>
-      <w:pPr>
-        <w:contextualSpacing/>
-        <w:rPr>
-          <w:rFonts w:ascii="Times New Roman" w:hAnsi="Times New Roman" w:cs="Times New Roman"/>
-        </w:rPr>
-      </w:pPr>
-    </w:p>
-    <w:p>
-      <w:pPr>
-        <w:contextualSpacing/>
-        <w:rPr>
-          <w:rFonts w:ascii="Times New Roman" w:hAnsi="Times New Roman" w:cs="Times New Roman"/>
-        </w:rPr>
-      </w:pPr>
-    </w:p>
-    <w:p>
-      <w:pPr>
+        <w:spacing w:line="240" w:lineRule="auto"/>
+        <w:contextualSpacing/>
+        <w:rPr>
+          <w:rFonts w:ascii="Times New Roman" w:hAnsi="Times New Roman" w:cs="Times New Roman"/>
+        </w:rPr>
+      </w:pPr>
+    </w:p>
+    <w:p>
+      <w:pPr>
+        <w:spacing w:line="240" w:lineRule="auto"/>
+        <w:contextualSpacing/>
+        <w:rPr>
+          <w:rFonts w:ascii="Times New Roman" w:hAnsi="Times New Roman" w:cs="Times New Roman"/>
+        </w:rPr>
+      </w:pPr>
+    </w:p>
+    <w:p>
+      <w:pPr>
+        <w:spacing w:line="240" w:lineRule="auto"/>
+        <w:contextualSpacing/>
+        <w:rPr>
+          <w:rFonts w:ascii="Times New Roman" w:hAnsi="Times New Roman" w:cs="Times New Roman"/>
+        </w:rPr>
+      </w:pPr>
+    </w:p>
+    <w:p>
+      <w:pPr>
+        <w:spacing w:line="240" w:lineRule="auto"/>
+        <w:contextualSpacing/>
+        <w:rPr>
+          <w:rFonts w:ascii="Times New Roman" w:hAnsi="Times New Roman" w:cs="Times New Roman"/>
+        </w:rPr>
+      </w:pPr>
+      <w:r>
+        <w:rPr>
+          <w:rFonts w:ascii="Times New Roman" w:hAnsi="Times New Roman" w:cs="Times New Roman"/>
+        </w:rPr>
+        <w:t>Week 5:</w:t>
+      </w:r>
+    </w:p>
+    <w:p>
+      <w:pPr>
+        <w:spacing w:line="240" w:lineRule="auto"/>
+        <w:contextualSpacing/>
+        <w:rPr>
+          <w:rFonts w:ascii="Times New Roman" w:hAnsi="Times New Roman" w:cs="Times New Roman"/>
+        </w:rPr>
+      </w:pPr>
+      <w:r>
+        <w:rPr>
+          <w:rFonts w:ascii="Times New Roman" w:hAnsi="Times New Roman" w:cs="Times New Roman"/>
+        </w:rPr>
+        <w:t>Documentation comments: /// only used to describe the type and type member… (machine readable and human readable)</w:t>
+      </w:r>
+    </w:p>
+    <w:p>
+      <w:pPr>
+        <w:spacing w:line="240" w:lineRule="auto"/>
         <w:contextualSpacing/>
         <w:rPr>
           <w:rFonts w:ascii="Times New Roman" w:hAnsi="Times New Roman" w:cs="Times New Roman"/>
@@ -1582,39 +1702,12 @@
           <w:rFonts w:ascii="Times New Roman" w:hAnsi="Times New Roman" w:cs="Times New Roman"/>
         </w:rPr>
         <w:lastRenderedPageBreak/>
-        <w:t>Week 5:</w:t>
-      </w:r>
-    </w:p>
-    <w:p>
-      <w:pPr>
-        <w:contextualSpacing/>
-        <w:rPr>
-          <w:rFonts w:ascii="Times New Roman" w:hAnsi="Times New Roman" w:cs="Times New Roman"/>
-        </w:rPr>
-      </w:pPr>
-      <w:r>
-        <w:rPr>
-          <w:rFonts w:ascii="Times New Roman" w:hAnsi="Times New Roman" w:cs="Times New Roman"/>
-        </w:rPr>
-        <w:t>Documentation comments: /// only used to describe the type and type member… (machine readable and human readable)</w:t>
-      </w:r>
-    </w:p>
-    <w:p>
-      <w:pPr>
-        <w:contextualSpacing/>
-        <w:rPr>
-          <w:rFonts w:ascii="Times New Roman" w:hAnsi="Times New Roman" w:cs="Times New Roman"/>
-        </w:rPr>
-      </w:pPr>
-      <w:r>
-        <w:rPr>
-          <w:rFonts w:ascii="Times New Roman" w:hAnsi="Times New Roman" w:cs="Times New Roman"/>
-        </w:rPr>
         <w:t>XML (extensible markup language) Tags start with &lt; and end with&gt;</w:t>
       </w:r>
     </w:p>
     <w:p>
       <w:pPr>
+        <w:spacing w:line="240" w:lineRule="auto"/>
         <w:contextualSpacing/>
         <w:rPr>
           <w:rFonts w:ascii="Times New Roman" w:hAnsi="Times New Roman" w:cs="Times New Roman"/>
@@ -1635,6 +1728,7 @@
     </w:p>
     <w:p>
       <w:pPr>
+        <w:spacing w:line="240" w:lineRule="auto"/>
         <w:contextualSpacing/>
         <w:rPr>
           <w:rFonts w:ascii="Times New Roman" w:hAnsi="Times New Roman" w:cs="Times New Roman"/>
@@ -1699,14 +1793,16 @@
     </w:p>
     <w:p>
       <w:pPr>
-        <w:contextualSpacing/>
-        <w:rPr>
-          <w:rFonts w:ascii="Times New Roman" w:hAnsi="Times New Roman" w:cs="Times New Roman"/>
-        </w:rPr>
-      </w:pPr>
-    </w:p>
-    <w:p>
-      <w:pPr>
+        <w:spacing w:line="240" w:lineRule="auto"/>
+        <w:contextualSpacing/>
+        <w:rPr>
+          <w:rFonts w:ascii="Times New Roman" w:hAnsi="Times New Roman" w:cs="Times New Roman"/>
+        </w:rPr>
+      </w:pPr>
+    </w:p>
+    <w:p>
+      <w:pPr>
+        <w:spacing w:line="240" w:lineRule="auto"/>
         <w:contextualSpacing/>
         <w:rPr>
           <w:rFonts w:ascii="Times New Roman" w:hAnsi="Times New Roman" w:cs="Times New Roman"/>
@@ -1721,6 +1817,7 @@
     </w:p>
     <w:p>
       <w:pPr>
+        <w:spacing w:line="240" w:lineRule="auto"/>
         <w:contextualSpacing/>
         <w:rPr>
           <w:rFonts w:ascii="Times New Roman" w:hAnsi="Times New Roman" w:cs="Times New Roman"/>
@@ -1735,6 +1832,7 @@
     </w:p>
     <w:p>
       <w:pPr>
+        <w:spacing w:line="240" w:lineRule="auto"/>
         <w:contextualSpacing/>
         <w:rPr>
           <w:rFonts w:ascii="Times New Roman" w:hAnsi="Times New Roman" w:cs="Times New Roman"/>
@@ -1761,6 +1859,7 @@
     </w:p>
     <w:p>
       <w:pPr>
+        <w:spacing w:line="240" w:lineRule="auto"/>
         <w:contextualSpacing/>
         <w:rPr>
           <w:rFonts w:ascii="Times New Roman" w:hAnsi="Times New Roman" w:cs="Times New Roman"/>
@@ -1789,6 +1888,7 @@
     </w:p>
     <w:p>
       <w:pPr>
+        <w:spacing w:line="240" w:lineRule="auto"/>
         <w:contextualSpacing/>
         <w:rPr>
           <w:rFonts w:ascii="Times New Roman" w:hAnsi="Times New Roman" w:cs="Times New Roman"/>
@@ -1803,6 +1903,7 @@
     </w:p>
     <w:p>
       <w:pPr>
+        <w:spacing w:line="240" w:lineRule="auto"/>
         <w:contextualSpacing/>
         <w:rPr>
           <w:rFonts w:ascii="Times New Roman" w:hAnsi="Times New Roman" w:cs="Times New Roman"/>
@@ -1817,14 +1918,16 @@
     </w:p>
     <w:p>
       <w:pPr>
-        <w:contextualSpacing/>
-        <w:rPr>
-          <w:rFonts w:ascii="Times New Roman" w:hAnsi="Times New Roman" w:cs="Times New Roman"/>
-        </w:rPr>
-      </w:pPr>
-    </w:p>
-    <w:p>
-      <w:pPr>
+        <w:spacing w:line="240" w:lineRule="auto"/>
+        <w:contextualSpacing/>
+        <w:rPr>
+          <w:rFonts w:ascii="Times New Roman" w:hAnsi="Times New Roman" w:cs="Times New Roman"/>
+        </w:rPr>
+      </w:pPr>
+    </w:p>
+    <w:p>
+      <w:pPr>
+        <w:spacing w:line="240" w:lineRule="auto"/>
         <w:contextualSpacing/>
         <w:rPr>
           <w:rFonts w:ascii="Times New Roman" w:hAnsi="Times New Roman" w:cs="Times New Roman"/>
@@ -1839,6 +1942,7 @@
     </w:p>
     <w:p>
       <w:pPr>
+        <w:spacing w:line="240" w:lineRule="auto"/>
         <w:contextualSpacing/>
         <w:rPr>
           <w:rFonts w:ascii="Times New Roman" w:hAnsi="Times New Roman" w:cs="Times New Roman"/>
@@ -1871,14 +1975,16 @@
     </w:p>
     <w:p>
       <w:pPr>
-        <w:contextualSpacing/>
-        <w:rPr>
-          <w:rFonts w:ascii="Times New Roman" w:hAnsi="Times New Roman" w:cs="Times New Roman"/>
-        </w:rPr>
-      </w:pPr>
-    </w:p>
-    <w:p>
-      <w:pPr>
+        <w:spacing w:line="240" w:lineRule="auto"/>
+        <w:contextualSpacing/>
+        <w:rPr>
+          <w:rFonts w:ascii="Times New Roman" w:hAnsi="Times New Roman" w:cs="Times New Roman"/>
+        </w:rPr>
+      </w:pPr>
+    </w:p>
+    <w:p>
+      <w:pPr>
+        <w:spacing w:line="240" w:lineRule="auto"/>
         <w:contextualSpacing/>
         <w:rPr>
           <w:rFonts w:ascii="Times New Roman" w:hAnsi="Times New Roman" w:cs="Times New Roman"/>
@@ -1893,6 +1999,7 @@
     </w:p>
     <w:p>
       <w:pPr>
+        <w:spacing w:line="240" w:lineRule="auto"/>
         <w:contextualSpacing/>
         <w:rPr>
           <w:rFonts w:ascii="Times New Roman" w:hAnsi="Times New Roman" w:cs="Times New Roman"/>
@@ -1907,6 +2014,7 @@
     </w:p>
     <w:p>
       <w:pPr>
+        <w:spacing w:line="240" w:lineRule="auto"/>
         <w:contextualSpacing/>
         <w:rPr>
           <w:rFonts w:ascii="Times New Roman" w:hAnsi="Times New Roman" w:cs="Times New Roman"/>
@@ -1921,6 +2029,7 @@
     </w:p>
     <w:p>
       <w:pPr>
+        <w:spacing w:line="240" w:lineRule="auto"/>
         <w:contextualSpacing/>
         <w:rPr>
           <w:rFonts w:ascii="Times New Roman" w:hAnsi="Times New Roman" w:cs="Times New Roman"/>
@@ -1936,6 +2045,7 @@
     </w:p>
     <w:p>
       <w:pPr>
+        <w:spacing w:line="240" w:lineRule="auto"/>
         <w:contextualSpacing/>
         <w:rPr>
           <w:rFonts w:ascii="Times New Roman" w:hAnsi="Times New Roman" w:cs="Times New Roman"/>
@@ -1951,14 +2061,16 @@
     </w:p>
     <w:p>
       <w:pPr>
-        <w:contextualSpacing/>
-        <w:rPr>
-          <w:rFonts w:ascii="Times New Roman" w:hAnsi="Times New Roman" w:cs="Times New Roman"/>
-        </w:rPr>
-      </w:pPr>
-    </w:p>
-    <w:p>
-      <w:pPr>
+        <w:spacing w:line="240" w:lineRule="auto"/>
+        <w:contextualSpacing/>
+        <w:rPr>
+          <w:rFonts w:ascii="Times New Roman" w:hAnsi="Times New Roman" w:cs="Times New Roman"/>
+        </w:rPr>
+      </w:pPr>
+    </w:p>
+    <w:p>
+      <w:pPr>
+        <w:spacing w:line="240" w:lineRule="auto"/>
         <w:contextualSpacing/>
         <w:rPr>
           <w:rFonts w:ascii="Times New Roman" w:hAnsi="Times New Roman" w:cs="Times New Roman"/>
@@ -1973,6 +2085,7 @@
     </w:p>
     <w:p>
       <w:pPr>
+        <w:spacing w:line="240" w:lineRule="auto"/>
         <w:contextualSpacing/>
         <w:rPr>
           <w:rFonts w:ascii="Times New Roman" w:hAnsi="Times New Roman" w:cs="Times New Roman"/>
@@ -1987,14 +2100,16 @@
     </w:p>
     <w:p>
       <w:pPr>
-        <w:contextualSpacing/>
-        <w:rPr>
-          <w:rFonts w:ascii="Times New Roman" w:hAnsi="Times New Roman" w:cs="Times New Roman"/>
-        </w:rPr>
-      </w:pPr>
-    </w:p>
-    <w:p>
-      <w:pPr>
+        <w:spacing w:line="240" w:lineRule="auto"/>
+        <w:contextualSpacing/>
+        <w:rPr>
+          <w:rFonts w:ascii="Times New Roman" w:hAnsi="Times New Roman" w:cs="Times New Roman"/>
+        </w:rPr>
+      </w:pPr>
+    </w:p>
+    <w:p>
+      <w:pPr>
+        <w:spacing w:line="240" w:lineRule="auto"/>
         <w:contextualSpacing/>
         <w:rPr>
           <w:rFonts w:ascii="Times New Roman" w:hAnsi="Times New Roman" w:cs="Times New Roman"/>
@@ -2035,6 +2150,7 @@
     </w:p>
     <w:p>
       <w:pPr>
+        <w:spacing w:line="240" w:lineRule="auto"/>
         <w:contextualSpacing/>
         <w:rPr>
           <w:rFonts w:ascii="Times New Roman" w:hAnsi="Times New Roman" w:cs="Times New Roman"/>
@@ -2049,6 +2165,7 @@
     </w:p>
     <w:p>
       <w:pPr>
+        <w:spacing w:line="240" w:lineRule="auto"/>
         <w:contextualSpacing/>
         <w:rPr>
           <w:rFonts w:ascii="Times New Roman" w:hAnsi="Times New Roman" w:cs="Times New Roman"/>
@@ -2063,45 +2180,49 @@
     </w:p>
     <w:p>
       <w:pPr>
-        <w:contextualSpacing/>
-        <w:rPr>
-          <w:rFonts w:ascii="Times New Roman" w:hAnsi="Times New Roman" w:cs="Times New Roman"/>
-        </w:rPr>
-      </w:pPr>
-    </w:p>
-    <w:p>
-      <w:pPr>
-        <w:contextualSpacing/>
-        <w:rPr>
-          <w:rFonts w:ascii="Times New Roman" w:hAnsi="Times New Roman" w:cs="Times New Roman"/>
-        </w:rPr>
-      </w:pPr>
-    </w:p>
-    <w:p>
-      <w:pPr>
-        <w:contextualSpacing/>
-        <w:rPr>
-          <w:rFonts w:ascii="Times New Roman" w:hAnsi="Times New Roman" w:cs="Times New Roman"/>
-        </w:rPr>
-      </w:pPr>
-    </w:p>
-    <w:p>
-      <w:pPr>
-        <w:contextualSpacing/>
-        <w:rPr>
-          <w:rFonts w:ascii="Times New Roman" w:hAnsi="Times New Roman" w:cs="Times New Roman"/>
-        </w:rPr>
-      </w:pPr>
-      <w:r>
-        <w:rPr>
-          <w:rFonts w:ascii="Times New Roman" w:hAnsi="Times New Roman" w:cs="Times New Roman"/>
-        </w:rPr>
-        <w:lastRenderedPageBreak/>
+        <w:spacing w:line="240" w:lineRule="auto"/>
+        <w:contextualSpacing/>
+        <w:rPr>
+          <w:rFonts w:ascii="Times New Roman" w:hAnsi="Times New Roman" w:cs="Times New Roman"/>
+        </w:rPr>
+      </w:pPr>
+    </w:p>
+    <w:p>
+      <w:pPr>
+        <w:spacing w:line="240" w:lineRule="auto"/>
+        <w:contextualSpacing/>
+        <w:rPr>
+          <w:rFonts w:ascii="Times New Roman" w:hAnsi="Times New Roman" w:cs="Times New Roman"/>
+        </w:rPr>
+      </w:pPr>
+    </w:p>
+    <w:p>
+      <w:pPr>
+        <w:spacing w:line="240" w:lineRule="auto"/>
+        <w:contextualSpacing/>
+        <w:rPr>
+          <w:rFonts w:ascii="Times New Roman" w:hAnsi="Times New Roman" w:cs="Times New Roman"/>
+        </w:rPr>
+      </w:pPr>
+    </w:p>
+    <w:p>
+      <w:pPr>
+        <w:spacing w:line="240" w:lineRule="auto"/>
+        <w:contextualSpacing/>
+        <w:rPr>
+          <w:rFonts w:ascii="Times New Roman" w:hAnsi="Times New Roman" w:cs="Times New Roman"/>
+        </w:rPr>
+      </w:pPr>
+      <w:r>
+        <w:rPr>
+          <w:rFonts w:ascii="Times New Roman" w:hAnsi="Times New Roman" w:cs="Times New Roman"/>
+        </w:rPr>
         <w:t>Week 7:</w:t>
       </w:r>
     </w:p>
     <w:p>
       <w:pPr>
+        <w:spacing w:line="240" w:lineRule="auto"/>
         <w:contextualSpacing/>
         <w:rPr>
           <w:rFonts w:ascii="Times New Roman" w:hAnsi="Times New Roman" w:cs="Times New Roman"/>
@@ -2122,6 +2243,7 @@
     </w:p>
     <w:p>
       <w:pPr>
+        <w:spacing w:line="240" w:lineRule="auto"/>
         <w:contextualSpacing/>
         <w:rPr>
           <w:rFonts w:ascii="Times New Roman" w:hAnsi="Times New Roman" w:cs="Times New Roman"/>
@@ -2141,6 +2263,7 @@
           <w:ilvl w:val="0"/>
           <w:numId w:val="1"/>
         </w:numPr>
+        <w:spacing w:line="240" w:lineRule="auto"/>
         <w:rPr>
           <w:rFonts w:ascii="Times New Roman" w:hAnsi="Times New Roman" w:cs="Times New Roman"/>
         </w:rPr>
@@ -2159,6 +2282,7 @@
           <w:ilvl w:val="0"/>
           <w:numId w:val="1"/>
         </w:numPr>
+        <w:spacing w:line="240" w:lineRule="auto"/>
         <w:rPr>
           <w:rFonts w:ascii="Times New Roman" w:hAnsi="Times New Roman" w:cs="Times New Roman"/>
         </w:rPr>
@@ -2177,19 +2301,22 @@
           <w:ilvl w:val="0"/>
           <w:numId w:val="1"/>
         </w:numPr>
-        <w:rPr>
-          <w:rFonts w:ascii="Times New Roman" w:hAnsi="Times New Roman" w:cs="Times New Roman"/>
-        </w:rPr>
-      </w:pPr>
-      <w:r>
-        <w:rPr>
-          <w:rFonts w:ascii="Times New Roman" w:hAnsi="Times New Roman" w:cs="Times New Roman"/>
-        </w:rPr>
+        <w:spacing w:line="240" w:lineRule="auto"/>
+        <w:rPr>
+          <w:rFonts w:ascii="Times New Roman" w:hAnsi="Times New Roman" w:cs="Times New Roman"/>
+        </w:rPr>
+      </w:pPr>
+      <w:r>
+        <w:rPr>
+          <w:rFonts w:ascii="Times New Roman" w:hAnsi="Times New Roman" w:cs="Times New Roman"/>
+        </w:rPr>
+        <w:lastRenderedPageBreak/>
         <w:t>Formal reasoning (verification): beyond the scope</w:t>
       </w:r>
     </w:p>
     <w:p>
       <w:pPr>
+        <w:spacing w:line="240" w:lineRule="auto"/>
         <w:contextualSpacing/>
         <w:rPr>
           <w:rFonts w:ascii="Times New Roman" w:hAnsi="Times New Roman" w:cs="Times New Roman"/>
@@ -2204,6 +2331,7 @@
     </w:p>
     <w:p>
       <w:pPr>
+        <w:spacing w:line="240" w:lineRule="auto"/>
         <w:contextualSpacing/>
         <w:rPr>
           <w:rFonts w:ascii="Times New Roman" w:hAnsi="Times New Roman" w:cs="Times New Roman"/>
@@ -2218,6 +2346,7 @@
     </w:p>
     <w:p>
       <w:pPr>
+        <w:spacing w:line="240" w:lineRule="auto"/>
         <w:contextualSpacing/>
         <w:rPr>
           <w:rFonts w:ascii="Times New Roman" w:hAnsi="Times New Roman" w:cs="Times New Roman"/>
@@ -2232,14 +2361,16 @@
     </w:p>
     <w:p>
       <w:pPr>
-        <w:contextualSpacing/>
-        <w:rPr>
-          <w:rFonts w:ascii="Times New Roman" w:hAnsi="Times New Roman" w:cs="Times New Roman"/>
-        </w:rPr>
-      </w:pPr>
-    </w:p>
-    <w:p>
-      <w:pPr>
+        <w:spacing w:line="240" w:lineRule="auto"/>
+        <w:contextualSpacing/>
+        <w:rPr>
+          <w:rFonts w:ascii="Times New Roman" w:hAnsi="Times New Roman" w:cs="Times New Roman"/>
+        </w:rPr>
+      </w:pPr>
+    </w:p>
+    <w:p>
+      <w:pPr>
+        <w:spacing w:line="240" w:lineRule="auto"/>
         <w:contextualSpacing/>
         <w:rPr>
           <w:rFonts w:ascii="Times New Roman" w:hAnsi="Times New Roman" w:cs="Times New Roman"/>
@@ -2254,6 +2385,7 @@
     </w:p>
     <w:p>
       <w:pPr>
+        <w:spacing w:line="240" w:lineRule="auto"/>
         <w:contextualSpacing/>
         <w:rPr>
           <w:rFonts w:ascii="Times New Roman" w:hAnsi="Times New Roman" w:cs="Times New Roman"/>
@@ -2268,14 +2400,16 @@
     </w:p>
     <w:p>
       <w:pPr>
-        <w:contextualSpacing/>
-        <w:rPr>
-          <w:rFonts w:ascii="Times New Roman" w:hAnsi="Times New Roman" w:cs="Times New Roman"/>
-        </w:rPr>
-      </w:pPr>
-    </w:p>
-    <w:p>
-      <w:pPr>
+        <w:spacing w:line="240" w:lineRule="auto"/>
+        <w:contextualSpacing/>
+        <w:rPr>
+          <w:rFonts w:ascii="Times New Roman" w:hAnsi="Times New Roman" w:cs="Times New Roman"/>
+        </w:rPr>
+      </w:pPr>
+    </w:p>
+    <w:p>
+      <w:pPr>
+        <w:spacing w:line="240" w:lineRule="auto"/>
         <w:contextualSpacing/>
         <w:rPr>
           <w:rFonts w:ascii="Times New Roman" w:hAnsi="Times New Roman" w:cs="Times New Roman"/>
@@ -2290,6 +2424,7 @@
     </w:p>
     <w:p>
       <w:pPr>
+        <w:spacing w:line="240" w:lineRule="auto"/>
         <w:contextualSpacing/>
         <w:rPr>
           <w:rFonts w:ascii="Times New Roman" w:hAnsi="Times New Roman" w:cs="Times New Roman"/>
@@ -2305,6 +2440,7 @@
     </w:p>
     <w:p>
       <w:pPr>
+        <w:spacing w:line="240" w:lineRule="auto"/>
         <w:contextualSpacing/>
         <w:rPr>
           <w:rFonts w:ascii="Times New Roman" w:hAnsi="Times New Roman" w:cs="Times New Roman"/>
@@ -2320,6 +2456,7 @@
     </w:p>
     <w:p>
       <w:pPr>
+        <w:spacing w:line="240" w:lineRule="auto"/>
         <w:contextualSpacing/>
         <w:rPr>
           <w:rFonts w:ascii="Times New Roman" w:hAnsi="Times New Roman" w:cs="Times New Roman"/>
@@ -2335,6 +2472,7 @@
     </w:p>
     <w:p>
       <w:pPr>
+        <w:spacing w:line="240" w:lineRule="auto"/>
         <w:contextualSpacing/>
         <w:rPr>
           <w:rFonts w:ascii="Times New Roman" w:hAnsi="Times New Roman" w:cs="Times New Roman"/>
@@ -2349,6 +2487,7 @@
     </w:p>
     <w:p>
       <w:pPr>
+        <w:spacing w:line="240" w:lineRule="auto"/>
         <w:contextualSpacing/>
         <w:rPr>
           <w:rFonts w:ascii="Times New Roman" w:hAnsi="Times New Roman" w:cs="Times New Roman"/>
@@ -2363,6 +2502,7 @@
     </w:p>
     <w:p>
       <w:pPr>
+        <w:spacing w:line="240" w:lineRule="auto"/>
         <w:contextualSpacing/>
         <w:rPr>
           <w:rFonts w:ascii="Times New Roman" w:hAnsi="Times New Roman" w:cs="Times New Roman"/>
@@ -2378,6 +2518,7 @@
     </w:p>
     <w:p>
       <w:pPr>
+        <w:spacing w:line="240" w:lineRule="auto"/>
         <w:contextualSpacing/>
         <w:rPr>
           <w:rFonts w:ascii="Times New Roman" w:hAnsi="Times New Roman" w:cs="Times New Roman"/>
@@ -2393,6 +2534,7 @@
     </w:p>
     <w:p>
       <w:pPr>
+        <w:spacing w:line="240" w:lineRule="auto"/>
         <w:contextualSpacing/>
         <w:rPr>
           <w:rFonts w:ascii="Times New Roman" w:hAnsi="Times New Roman" w:cs="Times New Roman"/>
@@ -2408,6 +2550,7 @@
     </w:p>
     <w:p>
       <w:pPr>
+        <w:spacing w:line="240" w:lineRule="auto"/>
         <w:contextualSpacing/>
         <w:rPr>
           <w:rFonts w:ascii="Times New Roman" w:hAnsi="Times New Roman" w:cs="Times New Roman"/>
@@ -2422,6 +2565,7 @@
     </w:p>
     <w:p>
       <w:pPr>
+        <w:spacing w:line="240" w:lineRule="auto"/>
         <w:contextualSpacing/>
         <w:rPr>
           <w:rFonts w:ascii="Times New Roman" w:hAnsi="Times New Roman" w:cs="Times New Roman"/>
@@ -2436,14 +2580,16 @@
     </w:p>
     <w:p>
       <w:pPr>
-        <w:contextualSpacing/>
-        <w:rPr>
-          <w:rFonts w:ascii="Times New Roman" w:hAnsi="Times New Roman" w:cs="Times New Roman"/>
-        </w:rPr>
-      </w:pPr>
-    </w:p>
-    <w:p>
-      <w:pPr>
+        <w:spacing w:line="240" w:lineRule="auto"/>
+        <w:contextualSpacing/>
+        <w:rPr>
+          <w:rFonts w:ascii="Times New Roman" w:hAnsi="Times New Roman" w:cs="Times New Roman"/>
+        </w:rPr>
+      </w:pPr>
+    </w:p>
+    <w:p>
+      <w:pPr>
+        <w:spacing w:line="240" w:lineRule="auto"/>
         <w:contextualSpacing/>
         <w:rPr>
           <w:rFonts w:ascii="Times New Roman" w:hAnsi="Times New Roman" w:cs="Times New Roman"/>
@@ -2458,6 +2604,7 @@
     </w:p>
     <w:p>
       <w:pPr>
+        <w:spacing w:line="240" w:lineRule="auto"/>
         <w:contextualSpacing/>
         <w:rPr>
           <w:rFonts w:ascii="Times New Roman" w:hAnsi="Times New Roman" w:cs="Times New Roman"/>
@@ -2473,6 +2620,7 @@
     </w:p>
     <w:p>
       <w:pPr>
+        <w:spacing w:line="240" w:lineRule="auto"/>
         <w:contextualSpacing/>
         <w:rPr>
           <w:rFonts w:ascii="Times New Roman" w:hAnsi="Times New Roman" w:cs="Times New Roman"/>
@@ -2488,6 +2636,7 @@
     </w:p>
     <w:p>
       <w:pPr>
+        <w:spacing w:line="240" w:lineRule="auto"/>
         <w:contextualSpacing/>
         <w:rPr>
           <w:rFonts w:ascii="Times New Roman" w:hAnsi="Times New Roman" w:cs="Times New Roman"/>
@@ -2503,6 +2652,7 @@
     </w:p>
     <w:p>
       <w:pPr>
+        <w:spacing w:line="240" w:lineRule="auto"/>
         <w:contextualSpacing/>
         <w:rPr>
           <w:rFonts w:ascii="Times New Roman" w:hAnsi="Times New Roman" w:cs="Times New Roman"/>
@@ -2517,6 +2667,7 @@
     </w:p>
     <w:p>
       <w:pPr>
+        <w:spacing w:line="240" w:lineRule="auto"/>
         <w:contextualSpacing/>
         <w:rPr>
           <w:rFonts w:ascii="Times New Roman" w:hAnsi="Times New Roman" w:cs="Times New Roman"/>
@@ -2532,6 +2683,7 @@
     </w:p>
     <w:p>
       <w:pPr>
+        <w:spacing w:line="240" w:lineRule="auto"/>
         <w:contextualSpacing/>
         <w:rPr>
           <w:rFonts w:ascii="Times New Roman" w:hAnsi="Times New Roman" w:cs="Times New Roman"/>
@@ -2547,6 +2699,7 @@
     </w:p>
     <w:p>
       <w:pPr>
+        <w:spacing w:line="240" w:lineRule="auto"/>
         <w:contextualSpacing/>
         <w:rPr>
           <w:rFonts w:ascii="Times New Roman" w:hAnsi="Times New Roman" w:cs="Times New Roman"/>
@@ -2562,14 +2715,16 @@
     </w:p>
     <w:p>
       <w:pPr>
-        <w:contextualSpacing/>
-        <w:rPr>
-          <w:rFonts w:ascii="Times New Roman" w:hAnsi="Times New Roman" w:cs="Times New Roman"/>
-        </w:rPr>
-      </w:pPr>
-    </w:p>
-    <w:p>
-      <w:pPr>
+        <w:spacing w:line="240" w:lineRule="auto"/>
+        <w:contextualSpacing/>
+        <w:rPr>
+          <w:rFonts w:ascii="Times New Roman" w:hAnsi="Times New Roman" w:cs="Times New Roman"/>
+        </w:rPr>
+      </w:pPr>
+    </w:p>
+    <w:p>
+      <w:pPr>
+        <w:spacing w:line="240" w:lineRule="auto"/>
         <w:contextualSpacing/>
         <w:rPr>
           <w:rFonts w:ascii="Times New Roman" w:hAnsi="Times New Roman" w:cs="Times New Roman"/>
@@ -2584,6 +2739,7 @@
     </w:p>
     <w:p>
       <w:pPr>
+        <w:spacing w:line="240" w:lineRule="auto"/>
         <w:contextualSpacing/>
         <w:rPr>
           <w:rFonts w:ascii="Times New Roman" w:hAnsi="Times New Roman" w:cs="Times New Roman"/>
@@ -2598,14 +2754,16 @@
     </w:p>
     <w:p>
       <w:pPr>
-        <w:contextualSpacing/>
-        <w:rPr>
-          <w:rFonts w:ascii="Times New Roman" w:hAnsi="Times New Roman" w:cs="Times New Roman"/>
-        </w:rPr>
-      </w:pPr>
-    </w:p>
-    <w:p>
-      <w:pPr>
+        <w:spacing w:line="240" w:lineRule="auto"/>
+        <w:contextualSpacing/>
+        <w:rPr>
+          <w:rFonts w:ascii="Times New Roman" w:hAnsi="Times New Roman" w:cs="Times New Roman"/>
+        </w:rPr>
+      </w:pPr>
+    </w:p>
+    <w:p>
+      <w:pPr>
+        <w:spacing w:line="240" w:lineRule="auto"/>
         <w:contextualSpacing/>
         <w:rPr>
           <w:rFonts w:ascii="Times New Roman" w:hAnsi="Times New Roman" w:cs="Times New Roman"/>
@@ -2620,61 +2778,67 @@
     </w:p>
     <w:p>
       <w:pPr>
-        <w:contextualSpacing/>
-        <w:rPr>
-          <w:rFonts w:ascii="Times New Roman" w:hAnsi="Times New Roman" w:cs="Times New Roman"/>
-        </w:rPr>
-      </w:pPr>
-    </w:p>
-    <w:p>
-      <w:pPr>
-        <w:contextualSpacing/>
-        <w:rPr>
-          <w:rFonts w:ascii="Times New Roman" w:hAnsi="Times New Roman" w:cs="Times New Roman"/>
-        </w:rPr>
-      </w:pPr>
-    </w:p>
-    <w:p>
-      <w:pPr>
-        <w:contextualSpacing/>
-        <w:rPr>
-          <w:rFonts w:ascii="Times New Roman" w:hAnsi="Times New Roman" w:cs="Times New Roman"/>
-        </w:rPr>
-      </w:pPr>
-    </w:p>
-    <w:p>
-      <w:pPr>
-        <w:contextualSpacing/>
-        <w:rPr>
-          <w:rFonts w:ascii="Times New Roman" w:hAnsi="Times New Roman" w:cs="Times New Roman"/>
-        </w:rPr>
-      </w:pPr>
-    </w:p>
-    <w:p>
-      <w:pPr>
-        <w:contextualSpacing/>
-        <w:rPr>
-          <w:rFonts w:ascii="Times New Roman" w:hAnsi="Times New Roman" w:cs="Times New Roman"/>
-        </w:rPr>
-      </w:pPr>
-    </w:p>
-    <w:p>
-      <w:pPr>
-        <w:contextualSpacing/>
-        <w:rPr>
-          <w:rFonts w:ascii="Times New Roman" w:hAnsi="Times New Roman" w:cs="Times New Roman"/>
-        </w:rPr>
-      </w:pPr>
-      <w:r>
-        <w:rPr>
-          <w:rFonts w:ascii="Times New Roman" w:hAnsi="Times New Roman" w:cs="Times New Roman"/>
-        </w:rPr>
-        <w:lastRenderedPageBreak/>
+        <w:spacing w:line="240" w:lineRule="auto"/>
+        <w:contextualSpacing/>
+        <w:rPr>
+          <w:rFonts w:ascii="Times New Roman" w:hAnsi="Times New Roman" w:cs="Times New Roman"/>
+        </w:rPr>
+      </w:pPr>
+    </w:p>
+    <w:p>
+      <w:pPr>
+        <w:spacing w:line="240" w:lineRule="auto"/>
+        <w:contextualSpacing/>
+        <w:rPr>
+          <w:rFonts w:ascii="Times New Roman" w:hAnsi="Times New Roman" w:cs="Times New Roman"/>
+        </w:rPr>
+      </w:pPr>
+    </w:p>
+    <w:p>
+      <w:pPr>
+        <w:spacing w:line="240" w:lineRule="auto"/>
+        <w:contextualSpacing/>
+        <w:rPr>
+          <w:rFonts w:ascii="Times New Roman" w:hAnsi="Times New Roman" w:cs="Times New Roman"/>
+        </w:rPr>
+      </w:pPr>
+    </w:p>
+    <w:p>
+      <w:pPr>
+        <w:spacing w:line="240" w:lineRule="auto"/>
+        <w:contextualSpacing/>
+        <w:rPr>
+          <w:rFonts w:ascii="Times New Roman" w:hAnsi="Times New Roman" w:cs="Times New Roman"/>
+        </w:rPr>
+      </w:pPr>
+    </w:p>
+    <w:p>
+      <w:pPr>
+        <w:spacing w:line="240" w:lineRule="auto"/>
+        <w:contextualSpacing/>
+        <w:rPr>
+          <w:rFonts w:ascii="Times New Roman" w:hAnsi="Times New Roman" w:cs="Times New Roman"/>
+        </w:rPr>
+      </w:pPr>
+    </w:p>
+    <w:p>
+      <w:pPr>
+        <w:spacing w:line="240" w:lineRule="auto"/>
+        <w:contextualSpacing/>
+        <w:rPr>
+          <w:rFonts w:ascii="Times New Roman" w:hAnsi="Times New Roman" w:cs="Times New Roman"/>
+        </w:rPr>
+      </w:pPr>
+      <w:r>
+        <w:rPr>
+          <w:rFonts w:ascii="Times New Roman" w:hAnsi="Times New Roman" w:cs="Times New Roman"/>
+        </w:rPr>
         <w:t>Passing by parameters:</w:t>
       </w:r>
     </w:p>
     <w:p>
       <w:pPr>
+        <w:spacing w:line="240" w:lineRule="auto"/>
         <w:contextualSpacing/>
         <w:rPr>
           <w:rFonts w:ascii="Times New Roman" w:hAnsi="Times New Roman" w:cs="Times New Roman"/>
@@ -2690,6 +2854,7 @@
     </w:p>
     <w:p>
       <w:pPr>
+        <w:spacing w:line="240" w:lineRule="auto"/>
         <w:contextualSpacing/>
         <w:rPr>
           <w:rFonts w:ascii="Times New Roman" w:hAnsi="Times New Roman" w:cs="Times New Roman"/>
@@ -2705,6 +2870,7 @@
     </w:p>
     <w:p>
       <w:pPr>
+        <w:spacing w:line="240" w:lineRule="auto"/>
         <w:contextualSpacing/>
         <w:rPr>
           <w:rFonts w:ascii="Times New Roman" w:hAnsi="Times New Roman" w:cs="Times New Roman"/>
@@ -2720,6 +2886,7 @@
     </w:p>
     <w:p>
       <w:pPr>
+        <w:spacing w:line="240" w:lineRule="auto"/>
         <w:contextualSpacing/>
         <w:rPr>
           <w:rFonts w:ascii="Times New Roman" w:hAnsi="Times New Roman" w:cs="Times New Roman"/>
@@ -2735,6 +2902,7 @@
     </w:p>
     <w:p>
       <w:pPr>
+        <w:spacing w:line="240" w:lineRule="auto"/>
         <w:contextualSpacing/>
         <w:rPr>
           <w:rFonts w:ascii="Times New Roman" w:hAnsi="Times New Roman" w:cs="Times New Roman"/>
@@ -2749,6 +2917,7 @@
     </w:p>
     <w:p>
       <w:pPr>
+        <w:spacing w:line="240" w:lineRule="auto"/>
         <w:contextualSpacing/>
         <w:rPr>
           <w:rFonts w:ascii="Times New Roman" w:hAnsi="Times New Roman" w:cs="Times New Roman"/>
@@ -2761,6 +2930,7 @@
           <w:color w:val="9900FF"/>
           <w:bdr w:val="none" w:sz="0" w:space="0" w:color="auto" w:frame="1"/>
         </w:rPr>
+        <w:lastRenderedPageBreak/>
         <w:drawing>
           <wp:inline distT="0" distB="0" distL="0" distR="0" wp14:anchorId="054D93A5" wp14:editId="08A37E16">
             <wp:extent cx="5486400" cy="2989580"/>
@@ -2813,6 +2983,7 @@
     </w:p>
     <w:p>
       <w:pPr>
+        <w:spacing w:line="240" w:lineRule="auto"/>
         <w:contextualSpacing/>
         <w:rPr>
           <w:rFonts w:ascii="Times New Roman" w:hAnsi="Times New Roman" w:cs="Times New Roman"/>
@@ -2827,6 +2998,7 @@
     </w:p>
     <w:p>
       <w:pPr>
+        <w:spacing w:line="240" w:lineRule="auto"/>
         <w:contextualSpacing/>
         <w:rPr>
           <w:rFonts w:ascii="Times New Roman" w:hAnsi="Times New Roman" w:cs="Times New Roman"/>
@@ -2865,14 +3037,16 @@
     </w:p>
     <w:p>
       <w:pPr>
-        <w:contextualSpacing/>
-        <w:rPr>
-          <w:rFonts w:ascii="Times New Roman" w:hAnsi="Times New Roman" w:cs="Times New Roman"/>
-        </w:rPr>
-      </w:pPr>
-    </w:p>
-    <w:p>
-      <w:pPr>
+        <w:spacing w:line="240" w:lineRule="auto"/>
+        <w:contextualSpacing/>
+        <w:rPr>
+          <w:rFonts w:ascii="Times New Roman" w:hAnsi="Times New Roman" w:cs="Times New Roman"/>
+        </w:rPr>
+      </w:pPr>
+    </w:p>
+    <w:p>
+      <w:pPr>
+        <w:spacing w:line="240" w:lineRule="auto"/>
         <w:contextualSpacing/>
         <w:rPr>
           <w:rFonts w:ascii="Times New Roman" w:hAnsi="Times New Roman" w:cs="Times New Roman"/>
@@ -2887,6 +3061,7 @@
     </w:p>
     <w:p>
       <w:pPr>
+        <w:spacing w:line="240" w:lineRule="auto"/>
         <w:contextualSpacing/>
         <w:rPr>
           <w:rFonts w:ascii="Times New Roman" w:hAnsi="Times New Roman" w:cs="Times New Roman"/>
@@ -2942,6 +3117,7 @@
     </w:p>
     <w:p>
       <w:pPr>
+        <w:spacing w:line="240" w:lineRule="auto"/>
         <w:contextualSpacing/>
         <w:rPr>
           <w:rFonts w:ascii="Times New Roman" w:hAnsi="Times New Roman" w:cs="Times New Roman"/>
@@ -2974,16 +3150,16 @@
     </w:p>
     <w:p>
       <w:pPr>
-        <w:contextualSpacing/>
-        <w:rPr>
-          <w:rFonts w:ascii="Times New Roman" w:hAnsi="Times New Roman" w:cs="Times New Roman"/>
-        </w:rPr>
-      </w:pPr>
-      <w:r>
-        <w:rPr>
-          <w:rFonts w:ascii="Times New Roman" w:hAnsi="Times New Roman" w:cs="Times New Roman"/>
-        </w:rPr>
-        <w:lastRenderedPageBreak/>
+        <w:spacing w:line="240" w:lineRule="auto"/>
+        <w:contextualSpacing/>
+        <w:rPr>
+          <w:rFonts w:ascii="Times New Roman" w:hAnsi="Times New Roman" w:cs="Times New Roman"/>
+        </w:rPr>
+      </w:pPr>
+      <w:r>
+        <w:rPr>
+          <w:rFonts w:ascii="Times New Roman" w:hAnsi="Times New Roman" w:cs="Times New Roman"/>
+        </w:rPr>
         <w:t xml:space="preserve"> </w:t>
       </w:r>
       <w:r>
@@ -3036,22 +3212,25 @@
     </w:p>
     <w:p>
       <w:pPr>
-        <w:contextualSpacing/>
-        <w:rPr>
-          <w:rFonts w:ascii="Times New Roman" w:hAnsi="Times New Roman" w:cs="Times New Roman"/>
-        </w:rPr>
-      </w:pPr>
-    </w:p>
-    <w:p>
-      <w:pPr>
-        <w:contextualSpacing/>
-        <w:rPr>
-          <w:rFonts w:ascii="Times New Roman" w:hAnsi="Times New Roman" w:cs="Times New Roman"/>
-        </w:rPr>
-      </w:pPr>
-    </w:p>
-    <w:p>
-      <w:pPr>
+        <w:spacing w:line="240" w:lineRule="auto"/>
+        <w:contextualSpacing/>
+        <w:rPr>
+          <w:rFonts w:ascii="Times New Roman" w:hAnsi="Times New Roman" w:cs="Times New Roman"/>
+        </w:rPr>
+      </w:pPr>
+    </w:p>
+    <w:p>
+      <w:pPr>
+        <w:spacing w:line="240" w:lineRule="auto"/>
+        <w:contextualSpacing/>
+        <w:rPr>
+          <w:rFonts w:ascii="Times New Roman" w:hAnsi="Times New Roman" w:cs="Times New Roman"/>
+        </w:rPr>
+      </w:pPr>
+    </w:p>
+    <w:p>
+      <w:pPr>
+        <w:spacing w:line="240" w:lineRule="auto"/>
         <w:contextualSpacing/>
         <w:rPr>
           <w:rFonts w:ascii="Times New Roman" w:hAnsi="Times New Roman" w:cs="Times New Roman"/>
@@ -3062,6 +3241,7 @@
           <w:rFonts w:ascii="Times New Roman" w:hAnsi="Times New Roman" w:cs="Times New Roman"/>
           <w:noProof/>
         </w:rPr>
+        <w:lastRenderedPageBreak/>
         <w:drawing>
           <wp:inline distT="0" distB="0" distL="0" distR="0" wp14:anchorId="2F034148" wp14:editId="3D98D5C3">
             <wp:extent cx="5486400" cy="1952625"/>
@@ -3107,14 +3287,16 @@
     </w:p>
     <w:p>
       <w:pPr>
-        <w:contextualSpacing/>
-        <w:rPr>
-          <w:rFonts w:ascii="Times New Roman" w:hAnsi="Times New Roman" w:cs="Times New Roman"/>
-        </w:rPr>
-      </w:pPr>
-    </w:p>
-    <w:p>
-      <w:pPr>
+        <w:spacing w:line="240" w:lineRule="auto"/>
+        <w:contextualSpacing/>
+        <w:rPr>
+          <w:rFonts w:ascii="Times New Roman" w:hAnsi="Times New Roman" w:cs="Times New Roman"/>
+        </w:rPr>
+      </w:pPr>
+    </w:p>
+    <w:p>
+      <w:pPr>
+        <w:spacing w:line="240" w:lineRule="auto"/>
         <w:contextualSpacing/>
         <w:rPr>
           <w:rFonts w:ascii="Times New Roman" w:hAnsi="Times New Roman" w:cs="Times New Roman"/>
@@ -3129,6 +3311,7 @@
     </w:p>
     <w:p>
       <w:pPr>
+        <w:spacing w:line="240" w:lineRule="auto"/>
         <w:contextualSpacing/>
         <w:rPr>
           <w:rFonts w:ascii="Times New Roman" w:hAnsi="Times New Roman" w:cs="Times New Roman"/>
@@ -3184,6 +3367,7 @@
     </w:p>
     <w:p>
       <w:pPr>
+        <w:spacing w:line="240" w:lineRule="auto"/>
         <w:contextualSpacing/>
         <w:rPr>
           <w:rFonts w:ascii="Times New Roman" w:hAnsi="Times New Roman" w:cs="Times New Roman"/>
@@ -3194,7 +3378,6 @@
           <w:rFonts w:ascii="Times New Roman" w:hAnsi="Times New Roman" w:cs="Times New Roman"/>
           <w:noProof/>
         </w:rPr>
-        <w:lastRenderedPageBreak/>
         <w:drawing>
           <wp:inline distT="0" distB="0" distL="0" distR="0" wp14:anchorId="3AA43EB2" wp14:editId="3248D138">
             <wp:extent cx="5486400" cy="2876550"/>
@@ -3240,14 +3423,16 @@
     </w:p>
     <w:p>
       <w:pPr>
-        <w:contextualSpacing/>
-        <w:rPr>
-          <w:rFonts w:ascii="Times New Roman" w:hAnsi="Times New Roman" w:cs="Times New Roman"/>
-        </w:rPr>
-      </w:pPr>
-    </w:p>
-    <w:p>
-      <w:pPr>
+        <w:spacing w:line="240" w:lineRule="auto"/>
+        <w:contextualSpacing/>
+        <w:rPr>
+          <w:rFonts w:ascii="Times New Roman" w:hAnsi="Times New Roman" w:cs="Times New Roman"/>
+        </w:rPr>
+      </w:pPr>
+    </w:p>
+    <w:p>
+      <w:pPr>
+        <w:spacing w:line="240" w:lineRule="auto"/>
         <w:contextualSpacing/>
         <w:rPr>
           <w:rFonts w:ascii="Times New Roman" w:hAnsi="Times New Roman" w:cs="Times New Roman"/>
@@ -3262,20 +3447,23 @@
     </w:p>
     <w:p>
       <w:pPr>
-        <w:contextualSpacing/>
-        <w:rPr>
-          <w:rFonts w:ascii="Times New Roman" w:hAnsi="Times New Roman" w:cs="Times New Roman"/>
-        </w:rPr>
-      </w:pPr>
-      <w:r>
-        <w:rPr>
-          <w:rFonts w:ascii="Times New Roman" w:hAnsi="Times New Roman" w:cs="Times New Roman"/>
-        </w:rPr>
+        <w:spacing w:line="240" w:lineRule="auto"/>
+        <w:contextualSpacing/>
+        <w:rPr>
+          <w:rFonts w:ascii="Times New Roman" w:hAnsi="Times New Roman" w:cs="Times New Roman"/>
+        </w:rPr>
+      </w:pPr>
+      <w:r>
+        <w:rPr>
+          <w:rFonts w:ascii="Times New Roman" w:hAnsi="Times New Roman" w:cs="Times New Roman"/>
+        </w:rPr>
+        <w:lastRenderedPageBreak/>
         <w:t>Mutability:</w:t>
       </w:r>
     </w:p>
     <w:p>
       <w:pPr>
+        <w:spacing w:line="240" w:lineRule="auto"/>
         <w:contextualSpacing/>
         <w:rPr>
           <w:rFonts w:ascii="Times New Roman" w:hAnsi="Times New Roman" w:cs="Times New Roman"/>
@@ -3290,6 +3478,7 @@
     </w:p>
     <w:p>
       <w:pPr>
+        <w:spacing w:line="240" w:lineRule="auto"/>
         <w:contextualSpacing/>
         <w:rPr>
           <w:rFonts w:ascii="Times New Roman" w:hAnsi="Times New Roman" w:cs="Times New Roman"/>
@@ -3304,6 +3493,7 @@
     </w:p>
     <w:p>
       <w:pPr>
+        <w:spacing w:line="240" w:lineRule="auto"/>
         <w:contextualSpacing/>
         <w:rPr>
           <w:rFonts w:ascii="Times New Roman" w:hAnsi="Times New Roman" w:cs="Times New Roman"/>
@@ -3354,14 +3544,16 @@
     </w:p>
     <w:p>
       <w:pPr>
-        <w:contextualSpacing/>
-        <w:rPr>
-          <w:rFonts w:ascii="Times New Roman" w:hAnsi="Times New Roman" w:cs="Times New Roman"/>
-        </w:rPr>
-      </w:pPr>
-    </w:p>
-    <w:p>
-      <w:pPr>
+        <w:spacing w:line="240" w:lineRule="auto"/>
+        <w:contextualSpacing/>
+        <w:rPr>
+          <w:rFonts w:ascii="Times New Roman" w:hAnsi="Times New Roman" w:cs="Times New Roman"/>
+        </w:rPr>
+      </w:pPr>
+    </w:p>
+    <w:p>
+      <w:pPr>
+        <w:spacing w:line="240" w:lineRule="auto"/>
         <w:contextualSpacing/>
         <w:rPr>
           <w:rFonts w:ascii="Times New Roman" w:hAnsi="Times New Roman" w:cs="Times New Roman"/>
@@ -3376,6 +3568,7 @@
     </w:p>
     <w:p>
       <w:pPr>
+        <w:spacing w:line="240" w:lineRule="auto"/>
         <w:contextualSpacing/>
         <w:rPr>
           <w:rFonts w:ascii="Times New Roman" w:hAnsi="Times New Roman" w:cs="Times New Roman"/>
@@ -3402,6 +3595,7 @@
     </w:p>
     <w:p>
       <w:pPr>
+        <w:spacing w:line="240" w:lineRule="auto"/>
         <w:contextualSpacing/>
         <w:rPr>
           <w:rFonts w:ascii="Times New Roman" w:hAnsi="Times New Roman" w:cs="Times New Roman"/>
@@ -3416,6 +3610,7 @@
     </w:p>
     <w:p>
       <w:pPr>
+        <w:spacing w:line="240" w:lineRule="auto"/>
         <w:contextualSpacing/>
         <w:rPr>
           <w:rFonts w:ascii="Times New Roman" w:hAnsi="Times New Roman" w:cs="Times New Roman"/>
@@ -3430,6 +3625,7 @@
     </w:p>
     <w:p>
       <w:pPr>
+        <w:spacing w:line="240" w:lineRule="auto"/>
         <w:contextualSpacing/>
         <w:rPr>
           <w:rFonts w:ascii="Times New Roman" w:hAnsi="Times New Roman" w:cs="Times New Roman"/>
@@ -3450,14 +3646,16 @@
     </w:p>
     <w:p>
       <w:pPr>
-        <w:contextualSpacing/>
-        <w:rPr>
-          <w:rFonts w:ascii="Times New Roman" w:hAnsi="Times New Roman" w:cs="Times New Roman"/>
-        </w:rPr>
-      </w:pPr>
-    </w:p>
-    <w:p>
-      <w:pPr>
+        <w:spacing w:line="240" w:lineRule="auto"/>
+        <w:contextualSpacing/>
+        <w:rPr>
+          <w:rFonts w:ascii="Times New Roman" w:hAnsi="Times New Roman" w:cs="Times New Roman"/>
+        </w:rPr>
+      </w:pPr>
+    </w:p>
+    <w:p>
+      <w:pPr>
+        <w:spacing w:line="240" w:lineRule="auto"/>
         <w:contextualSpacing/>
         <w:rPr>
           <w:rFonts w:ascii="Times New Roman" w:hAnsi="Times New Roman" w:cs="Times New Roman"/>
@@ -3472,6 +3670,7 @@
     </w:p>
     <w:p>
       <w:pPr>
+        <w:spacing w:line="240" w:lineRule="auto"/>
         <w:contextualSpacing/>
         <w:rPr>
           <w:rFonts w:ascii="Times New Roman" w:hAnsi="Times New Roman" w:cs="Times New Roman"/>
@@ -3527,61 +3726,67 @@
     </w:p>
     <w:p>
       <w:pPr>
-        <w:contextualSpacing/>
-        <w:rPr>
-          <w:rFonts w:ascii="Times New Roman" w:hAnsi="Times New Roman" w:cs="Times New Roman"/>
-        </w:rPr>
-      </w:pPr>
-    </w:p>
-    <w:p>
-      <w:pPr>
-        <w:contextualSpacing/>
-        <w:rPr>
-          <w:rFonts w:ascii="Times New Roman" w:hAnsi="Times New Roman" w:cs="Times New Roman"/>
-        </w:rPr>
-      </w:pPr>
-    </w:p>
-    <w:p>
-      <w:pPr>
-        <w:contextualSpacing/>
-        <w:rPr>
-          <w:rFonts w:ascii="Times New Roman" w:hAnsi="Times New Roman" w:cs="Times New Roman"/>
-        </w:rPr>
-      </w:pPr>
-    </w:p>
-    <w:p>
-      <w:pPr>
-        <w:contextualSpacing/>
-        <w:rPr>
-          <w:rFonts w:ascii="Times New Roman" w:hAnsi="Times New Roman" w:cs="Times New Roman"/>
-        </w:rPr>
-      </w:pPr>
-    </w:p>
-    <w:p>
-      <w:pPr>
-        <w:contextualSpacing/>
-        <w:rPr>
-          <w:rFonts w:ascii="Times New Roman" w:hAnsi="Times New Roman" w:cs="Times New Roman"/>
-        </w:rPr>
-      </w:pPr>
-    </w:p>
-    <w:p>
-      <w:pPr>
-        <w:contextualSpacing/>
-        <w:rPr>
-          <w:rFonts w:ascii="Times New Roman" w:hAnsi="Times New Roman" w:cs="Times New Roman"/>
-        </w:rPr>
-      </w:pPr>
-      <w:r>
-        <w:rPr>
-          <w:rFonts w:ascii="Times New Roman" w:hAnsi="Times New Roman" w:cs="Times New Roman"/>
-        </w:rPr>
-        <w:lastRenderedPageBreak/>
+        <w:spacing w:line="240" w:lineRule="auto"/>
+        <w:contextualSpacing/>
+        <w:rPr>
+          <w:rFonts w:ascii="Times New Roman" w:hAnsi="Times New Roman" w:cs="Times New Roman"/>
+        </w:rPr>
+      </w:pPr>
+    </w:p>
+    <w:p>
+      <w:pPr>
+        <w:spacing w:line="240" w:lineRule="auto"/>
+        <w:contextualSpacing/>
+        <w:rPr>
+          <w:rFonts w:ascii="Times New Roman" w:hAnsi="Times New Roman" w:cs="Times New Roman"/>
+        </w:rPr>
+      </w:pPr>
+    </w:p>
+    <w:p>
+      <w:pPr>
+        <w:spacing w:line="240" w:lineRule="auto"/>
+        <w:contextualSpacing/>
+        <w:rPr>
+          <w:rFonts w:ascii="Times New Roman" w:hAnsi="Times New Roman" w:cs="Times New Roman"/>
+        </w:rPr>
+      </w:pPr>
+    </w:p>
+    <w:p>
+      <w:pPr>
+        <w:spacing w:line="240" w:lineRule="auto"/>
+        <w:contextualSpacing/>
+        <w:rPr>
+          <w:rFonts w:ascii="Times New Roman" w:hAnsi="Times New Roman" w:cs="Times New Roman"/>
+        </w:rPr>
+      </w:pPr>
+    </w:p>
+    <w:p>
+      <w:pPr>
+        <w:spacing w:line="240" w:lineRule="auto"/>
+        <w:contextualSpacing/>
+        <w:rPr>
+          <w:rFonts w:ascii="Times New Roman" w:hAnsi="Times New Roman" w:cs="Times New Roman"/>
+        </w:rPr>
+      </w:pPr>
+    </w:p>
+    <w:p>
+      <w:pPr>
+        <w:spacing w:line="240" w:lineRule="auto"/>
+        <w:contextualSpacing/>
+        <w:rPr>
+          <w:rFonts w:ascii="Times New Roman" w:hAnsi="Times New Roman" w:cs="Times New Roman"/>
+        </w:rPr>
+      </w:pPr>
+      <w:r>
+        <w:rPr>
+          <w:rFonts w:ascii="Times New Roman" w:hAnsi="Times New Roman" w:cs="Times New Roman"/>
+        </w:rPr>
         <w:t>Week 12:</w:t>
       </w:r>
     </w:p>
     <w:p>
       <w:pPr>
+        <w:spacing w:line="240" w:lineRule="auto"/>
         <w:contextualSpacing/>
         <w:rPr>
           <w:rFonts w:ascii="Times New Roman" w:hAnsi="Times New Roman" w:cs="Times New Roman"/>
@@ -3596,6 +3801,7 @@
     </w:p>
     <w:p>
       <w:pPr>
+        <w:spacing w:line="240" w:lineRule="auto"/>
         <w:contextualSpacing/>
         <w:rPr>
           <w:rFonts w:ascii="Times New Roman" w:hAnsi="Times New Roman" w:cs="Times New Roman"/>
@@ -3610,6 +3816,7 @@
     </w:p>
     <w:p>
       <w:pPr>
+        <w:spacing w:line="240" w:lineRule="auto"/>
         <w:contextualSpacing/>
         <w:rPr>
           <w:rFonts w:ascii="Times New Roman" w:hAnsi="Times New Roman" w:cs="Times New Roman"/>
@@ -3665,6 +3872,7 @@
     </w:p>
     <w:p>
       <w:pPr>
+        <w:spacing w:line="240" w:lineRule="auto"/>
         <w:contextualSpacing/>
         <w:rPr>
           <w:rFonts w:ascii="Times New Roman" w:hAnsi="Times New Roman" w:cs="Times New Roman"/>
@@ -3679,6 +3887,7 @@
     </w:p>
     <w:p>
       <w:pPr>
+        <w:spacing w:line="240" w:lineRule="auto"/>
         <w:contextualSpacing/>
         <w:rPr>
           <w:rFonts w:ascii="Times New Roman" w:hAnsi="Times New Roman" w:cs="Times New Roman"/>
@@ -3740,6 +3949,7 @@
     </w:p>
     <w:p>
       <w:pPr>
+        <w:spacing w:line="240" w:lineRule="auto"/>
         <w:contextualSpacing/>
         <w:rPr>
           <w:rFonts w:ascii="Times New Roman" w:hAnsi="Times New Roman" w:cs="Times New Roman"/>
@@ -3754,15 +3964,17 @@
     </w:p>
     <w:p>
       <w:pPr>
-        <w:contextualSpacing/>
-        <w:rPr>
-          <w:rFonts w:ascii="Times New Roman" w:hAnsi="Times New Roman" w:cs="Times New Roman"/>
-        </w:rPr>
-      </w:pPr>
-      <w:r>
-        <w:rPr>
-          <w:rFonts w:ascii="Times New Roman" w:hAnsi="Times New Roman" w:cs="Times New Roman"/>
-        </w:rPr>
+        <w:spacing w:line="240" w:lineRule="auto"/>
+        <w:contextualSpacing/>
+        <w:rPr>
+          <w:rFonts w:ascii="Times New Roman" w:hAnsi="Times New Roman" w:cs="Times New Roman"/>
+        </w:rPr>
+      </w:pPr>
+      <w:r>
+        <w:rPr>
+          <w:rFonts w:ascii="Times New Roman" w:hAnsi="Times New Roman" w:cs="Times New Roman"/>
+        </w:rPr>
+        <w:lastRenderedPageBreak/>
         <w:t>[+/-method</w:t>
       </w:r>
       <w:r>
@@ -3804,6 +4016,7 @@
     </w:p>
     <w:p>
       <w:pPr>
+        <w:spacing w:line="240" w:lineRule="auto"/>
         <w:contextualSpacing/>
         <w:rPr>
           <w:rFonts w:ascii="Times New Roman" w:hAnsi="Times New Roman" w:cs="Times New Roman"/>
@@ -3859,6 +4072,7 @@
     </w:p>
     <w:p>
       <w:pPr>
+        <w:spacing w:line="240" w:lineRule="auto"/>
         <w:contextualSpacing/>
         <w:rPr>
           <w:rFonts w:ascii="Times New Roman" w:hAnsi="Times New Roman" w:cs="Times New Roman"/>
@@ -3914,6 +4128,7 @@
     </w:p>
     <w:p>
       <w:pPr>
+        <w:spacing w:line="240" w:lineRule="auto"/>
         <w:contextualSpacing/>
         <w:rPr>
           <w:rFonts w:ascii="Times New Roman" w:hAnsi="Times New Roman" w:cs="Times New Roman"/>
@@ -3924,7 +4139,6 @@
           <w:rFonts w:ascii="Times New Roman" w:hAnsi="Times New Roman" w:cs="Times New Roman"/>
           <w:noProof/>
         </w:rPr>
-        <w:lastRenderedPageBreak/>
         <w:drawing>
           <wp:inline distT="0" distB="0" distL="0" distR="0" wp14:anchorId="345DC24D" wp14:editId="5A4E911D">
             <wp:extent cx="5486400" cy="2762250"/>
@@ -3970,14 +4184,16 @@
     </w:p>
     <w:p>
       <w:pPr>
-        <w:contextualSpacing/>
-        <w:rPr>
-          <w:rFonts w:ascii="Times New Roman" w:hAnsi="Times New Roman" w:cs="Times New Roman"/>
-        </w:rPr>
-      </w:pPr>
-    </w:p>
-    <w:p>
-      <w:pPr>
+        <w:spacing w:line="240" w:lineRule="auto"/>
+        <w:contextualSpacing/>
+        <w:rPr>
+          <w:rFonts w:ascii="Times New Roman" w:hAnsi="Times New Roman" w:cs="Times New Roman"/>
+        </w:rPr>
+      </w:pPr>
+    </w:p>
+    <w:p>
+      <w:pPr>
+        <w:spacing w:line="240" w:lineRule="auto"/>
         <w:contextualSpacing/>
         <w:rPr>
           <w:rFonts w:ascii="Times New Roman" w:hAnsi="Times New Roman" w:cs="Times New Roman"/>
@@ -3988,6 +4204,7 @@
           <w:rFonts w:ascii="Times New Roman" w:hAnsi="Times New Roman" w:cs="Times New Roman"/>
           <w:noProof/>
         </w:rPr>
+        <w:lastRenderedPageBreak/>
         <w:drawing>
           <wp:inline distT="0" distB="0" distL="0" distR="0" wp14:anchorId="09C4F63B" wp14:editId="04749E09">
             <wp:extent cx="5486400" cy="2943225"/>
@@ -4033,6 +4250,7 @@
     </w:p>
     <w:p>
       <w:pPr>
+        <w:spacing w:line="240" w:lineRule="auto"/>
         <w:contextualSpacing/>
         <w:rPr>
           <w:rFonts w:ascii="Times New Roman" w:hAnsi="Times New Roman" w:cs="Times New Roman"/>
@@ -4043,7 +4261,6 @@
           <w:rFonts w:ascii="Times New Roman" w:hAnsi="Times New Roman" w:cs="Times New Roman"/>
           <w:noProof/>
         </w:rPr>
-        <w:lastRenderedPageBreak/>
         <w:drawing>
           <wp:inline distT="0" distB="0" distL="0" distR="0" wp14:anchorId="35613E98" wp14:editId="1503EF4C">
             <wp:extent cx="5486400" cy="2838450"/>
@@ -4089,6 +4306,7 @@
     </w:p>
     <w:p>
       <w:pPr>
+        <w:spacing w:line="240" w:lineRule="auto"/>
         <w:contextualSpacing/>
         <w:rPr>
           <w:rFonts w:ascii="Times New Roman" w:hAnsi="Times New Roman" w:cs="Times New Roman"/>
@@ -4099,6 +4317,7 @@
           <w:rFonts w:ascii="Times New Roman" w:hAnsi="Times New Roman" w:cs="Times New Roman"/>
           <w:noProof/>
         </w:rPr>
+        <w:lastRenderedPageBreak/>
         <w:drawing>
           <wp:inline distT="0" distB="0" distL="0" distR="0" wp14:anchorId="05A0AF0C" wp14:editId="69FA3BEF">
             <wp:extent cx="5486400" cy="2600325"/>
@@ -4144,6 +4363,7 @@
     </w:p>
     <w:p>
       <w:pPr>
+        <w:spacing w:line="240" w:lineRule="auto"/>
         <w:contextualSpacing/>
         <w:rPr>
           <w:rFonts w:ascii="Times New Roman" w:hAnsi="Times New Roman" w:cs="Times New Roman"/>
@@ -4154,7 +4374,6 @@
           <w:rFonts w:ascii="Times New Roman" w:hAnsi="Times New Roman" w:cs="Times New Roman"/>
           <w:noProof/>
         </w:rPr>
-        <w:lastRenderedPageBreak/>
         <w:drawing>
           <wp:inline distT="0" distB="0" distL="0" distR="0" wp14:anchorId="3D1756E9" wp14:editId="69F20658">
             <wp:extent cx="5486400" cy="2924175"/>
@@ -4200,6 +4419,7 @@
     </w:p>
     <w:p>
       <w:pPr>
+        <w:spacing w:line="240" w:lineRule="auto"/>
         <w:contextualSpacing/>
         <w:rPr>
           <w:rFonts w:ascii="Times New Roman" w:hAnsi="Times New Roman" w:cs="Times New Roman"/>
@@ -4255,6 +4475,7 @@
     </w:p>
     <w:p>
       <w:pPr>
+        <w:spacing w:line="240" w:lineRule="auto"/>
         <w:contextualSpacing/>
         <w:rPr>
           <w:rFonts w:ascii="Times New Roman" w:hAnsi="Times New Roman" w:cs="Times New Roman"/>
@@ -4265,6 +4486,7 @@
           <w:rFonts w:ascii="Times New Roman" w:hAnsi="Times New Roman" w:cs="Times New Roman"/>
           <w:noProof/>
         </w:rPr>
+        <w:lastRenderedPageBreak/>
         <w:drawing>
           <wp:inline distT="0" distB="0" distL="0" distR="0" wp14:anchorId="452D04D2" wp14:editId="553D730D">
             <wp:extent cx="5486400" cy="2466975"/>
@@ -4310,29 +4532,31 @@
     </w:p>
     <w:p>
       <w:pPr>
-        <w:contextualSpacing/>
-        <w:rPr>
-          <w:rFonts w:ascii="Times New Roman" w:hAnsi="Times New Roman" w:cs="Times New Roman"/>
-        </w:rPr>
-      </w:pPr>
-    </w:p>
-    <w:p>
-      <w:pPr>
-        <w:contextualSpacing/>
-        <w:rPr>
-          <w:rFonts w:ascii="Times New Roman" w:hAnsi="Times New Roman" w:cs="Times New Roman"/>
-        </w:rPr>
-      </w:pPr>
-      <w:r>
-        <w:rPr>
-          <w:rFonts w:ascii="Times New Roman" w:hAnsi="Times New Roman" w:cs="Times New Roman"/>
-        </w:rPr>
-        <w:lastRenderedPageBreak/>
+        <w:spacing w:line="240" w:lineRule="auto"/>
+        <w:contextualSpacing/>
+        <w:rPr>
+          <w:rFonts w:ascii="Times New Roman" w:hAnsi="Times New Roman" w:cs="Times New Roman"/>
+        </w:rPr>
+      </w:pPr>
+    </w:p>
+    <w:p>
+      <w:pPr>
+        <w:spacing w:line="240" w:lineRule="auto"/>
+        <w:contextualSpacing/>
+        <w:rPr>
+          <w:rFonts w:ascii="Times New Roman" w:hAnsi="Times New Roman" w:cs="Times New Roman"/>
+        </w:rPr>
+      </w:pPr>
+      <w:r>
+        <w:rPr>
+          <w:rFonts w:ascii="Times New Roman" w:hAnsi="Times New Roman" w:cs="Times New Roman"/>
+        </w:rPr>
         <w:t>Interface:</w:t>
       </w:r>
     </w:p>
     <w:p>
       <w:pPr>
+        <w:spacing w:line="240" w:lineRule="auto"/>
         <w:contextualSpacing/>
         <w:rPr>
           <w:rFonts w:ascii="Times New Roman" w:hAnsi="Times New Roman" w:cs="Times New Roman"/>
@@ -4347,6 +4571,7 @@
     </w:p>
     <w:p>
       <w:pPr>
+        <w:spacing w:line="240" w:lineRule="auto"/>
         <w:contextualSpacing/>
         <w:rPr>
           <w:rFonts w:ascii="Times New Roman" w:hAnsi="Times New Roman" w:cs="Times New Roman"/>
@@ -4361,6 +4586,7 @@
     </w:p>
     <w:p>
       <w:pPr>
+        <w:spacing w:line="240" w:lineRule="auto"/>
         <w:contextualSpacing/>
         <w:rPr>
           <w:rFonts w:ascii="Times New Roman" w:hAnsi="Times New Roman" w:cs="Times New Roman"/>
@@ -4375,6 +4601,7 @@
     </w:p>
     <w:p>
       <w:pPr>
+        <w:spacing w:line="240" w:lineRule="auto"/>
         <w:contextualSpacing/>
         <w:rPr>
           <w:rFonts w:ascii="Times New Roman" w:hAnsi="Times New Roman" w:cs="Times New Roman"/>
@@ -4389,6 +4616,7 @@
     </w:p>
     <w:p>
       <w:pPr>
+        <w:spacing w:line="240" w:lineRule="auto"/>
         <w:contextualSpacing/>
         <w:rPr>
           <w:rFonts w:ascii="Times New Roman" w:hAnsi="Times New Roman" w:cs="Times New Roman"/>
@@ -4403,6 +4631,7 @@
     </w:p>
     <w:p>
       <w:pPr>
+        <w:spacing w:line="240" w:lineRule="auto"/>
         <w:contextualSpacing/>
         <w:rPr>
           <w:rFonts w:ascii="Times New Roman" w:hAnsi="Times New Roman" w:cs="Times New Roman"/>
@@ -4417,6 +4646,7 @@
     </w:p>
     <w:p>
       <w:pPr>
+        <w:spacing w:line="240" w:lineRule="auto"/>
         <w:contextualSpacing/>
         <w:rPr>
           <w:rFonts w:ascii="Times New Roman" w:hAnsi="Times New Roman" w:cs="Times New Roman"/>
@@ -4472,6 +4702,7 @@
     </w:p>
     <w:p>
       <w:pPr>
+        <w:spacing w:line="240" w:lineRule="auto"/>
         <w:contextualSpacing/>
         <w:rPr>
           <w:rFonts w:ascii="Times New Roman" w:hAnsi="Times New Roman" w:cs="Times New Roman"/>
@@ -4482,6 +4713,7 @@
           <w:rFonts w:ascii="Times New Roman" w:hAnsi="Times New Roman" w:cs="Times New Roman"/>
           <w:noProof/>
         </w:rPr>
+        <w:lastRenderedPageBreak/>
         <w:drawing>
           <wp:inline distT="0" distB="0" distL="0" distR="0" wp14:anchorId="430FD9CC" wp14:editId="7DB0F0A5">
             <wp:extent cx="5486400" cy="2886075"/>
@@ -4527,6 +4759,7 @@
     </w:p>
     <w:p>
       <w:pPr>
+        <w:spacing w:line="240" w:lineRule="auto"/>
         <w:contextualSpacing/>
         <w:rPr>
           <w:rFonts w:ascii="Times New Roman" w:hAnsi="Times New Roman" w:cs="Times New Roman"/>
@@ -4537,7 +4770,6 @@
           <w:rFonts w:ascii="Times New Roman" w:hAnsi="Times New Roman" w:cs="Times New Roman"/>
           <w:noProof/>
         </w:rPr>
-        <w:lastRenderedPageBreak/>
         <w:drawing>
           <wp:inline distT="0" distB="0" distL="0" distR="0" wp14:anchorId="4D1B8BEF" wp14:editId="30A38D96">
             <wp:extent cx="5486400" cy="2886075"/>
@@ -4583,6 +4815,7 @@
     </w:p>
     <w:p>
       <w:pPr>
+        <w:spacing w:line="240" w:lineRule="auto"/>
         <w:contextualSpacing/>
         <w:rPr>
           <w:rFonts w:ascii="Times New Roman" w:hAnsi="Times New Roman" w:cs="Times New Roman"/>
@@ -4597,6 +4830,7 @@
     </w:p>
     <w:p>
       <w:pPr>
+        <w:spacing w:line="240" w:lineRule="auto"/>
         <w:contextualSpacing/>
         <w:rPr>
           <w:rFonts w:ascii="Times New Roman" w:hAnsi="Times New Roman" w:cs="Times New Roman"/>
@@ -4611,6 +4845,7 @@
     </w:p>
     <w:p>
       <w:pPr>
+        <w:spacing w:line="240" w:lineRule="auto"/>
         <w:contextualSpacing/>
         <w:rPr>
           <w:rFonts w:ascii="Times New Roman" w:hAnsi="Times New Roman" w:cs="Times New Roman"/>
@@ -4625,6 +4860,7 @@
     </w:p>
     <w:p>
       <w:pPr>
+        <w:spacing w:line="240" w:lineRule="auto"/>
         <w:contextualSpacing/>
         <w:rPr>
           <w:rFonts w:ascii="Times New Roman" w:hAnsi="Times New Roman" w:cs="Times New Roman"/>
@@ -4639,6 +4875,7 @@
     </w:p>
     <w:p>
       <w:pPr>
+        <w:spacing w:line="240" w:lineRule="auto"/>
         <w:contextualSpacing/>
         <w:rPr>
           <w:rFonts w:ascii="Times New Roman" w:hAnsi="Times New Roman" w:cs="Times New Roman"/>
@@ -4653,6 +4890,7 @@
     </w:p>
     <w:p>
       <w:pPr>
+        <w:spacing w:line="240" w:lineRule="auto"/>
         <w:contextualSpacing/>
         <w:rPr>
           <w:rFonts w:ascii="Times New Roman" w:hAnsi="Times New Roman" w:cs="Times New Roman"/>
@@ -4667,6 +4905,7 @@
     </w:p>
     <w:p>
       <w:pPr>
+        <w:spacing w:line="240" w:lineRule="auto"/>
         <w:contextualSpacing/>
         <w:rPr>
           <w:rFonts w:ascii="Times New Roman" w:hAnsi="Times New Roman" w:cs="Times New Roman"/>
@@ -4681,6 +4920,7 @@
     </w:p>
     <w:p>
       <w:pPr>
+        <w:spacing w:line="240" w:lineRule="auto"/>
         <w:contextualSpacing/>
         <w:rPr>
           <w:rFonts w:ascii="Times New Roman" w:hAnsi="Times New Roman" w:cs="Times New Roman"/>
@@ -4695,6 +4935,7 @@
     </w:p>
     <w:p>
       <w:pPr>
+        <w:spacing w:line="240" w:lineRule="auto"/>
         <w:contextualSpacing/>
         <w:rPr>
           <w:rFonts w:ascii="Times New Roman" w:hAnsi="Times New Roman" w:cs="Times New Roman"/>
@@ -4709,6 +4950,7 @@
     </w:p>
     <w:p>
       <w:pPr>
+        <w:spacing w:line="240" w:lineRule="auto"/>
         <w:contextualSpacing/>
         <w:rPr>
           <w:rFonts w:ascii="Times New Roman" w:hAnsi="Times New Roman" w:cs="Times New Roman"/>
@@ -4723,14 +4965,16 @@
     </w:p>
     <w:p>
       <w:pPr>
-        <w:contextualSpacing/>
-        <w:rPr>
-          <w:rFonts w:ascii="Times New Roman" w:hAnsi="Times New Roman" w:cs="Times New Roman"/>
-        </w:rPr>
-      </w:pPr>
-    </w:p>
-    <w:p>
-      <w:pPr>
+        <w:spacing w:line="240" w:lineRule="auto"/>
+        <w:contextualSpacing/>
+        <w:rPr>
+          <w:rFonts w:ascii="Times New Roman" w:hAnsi="Times New Roman" w:cs="Times New Roman"/>
+        </w:rPr>
+      </w:pPr>
+    </w:p>
+    <w:p>
+      <w:pPr>
+        <w:spacing w:line="240" w:lineRule="auto"/>
         <w:contextualSpacing/>
         <w:rPr>
           <w:rFonts w:ascii="Times New Roman" w:hAnsi="Times New Roman" w:cs="Times New Roman"/>
@@ -4745,6 +4989,45 @@
     </w:p>
     <w:p>
       <w:pPr>
+        <w:spacing w:line="240" w:lineRule="auto"/>
+        <w:contextualSpacing/>
+        <w:rPr>
+          <w:rFonts w:ascii="Times New Roman" w:hAnsi="Times New Roman" w:cs="Times New Roman"/>
+        </w:rPr>
+      </w:pPr>
+      <w:r>
+        <w:rPr>
+          <w:rFonts w:ascii="Times New Roman" w:hAnsi="Times New Roman" w:cs="Times New Roman"/>
+        </w:rPr>
+        <w:t xml:space="preserve">Abstract Data Type (ADT): enable us to separate how we use a data structure in a program from the </w:t>
+      </w:r>
+      <w:proofErr w:type="gramStart"/>
+      <w:r>
+        <w:rPr>
+          <w:rFonts w:ascii="Times New Roman" w:hAnsi="Times New Roman" w:cs="Times New Roman"/>
+        </w:rPr>
+        <w:t>particular form</w:t>
+      </w:r>
+      <w:proofErr w:type="gramEnd"/>
+      <w:r>
+        <w:rPr>
+          <w:rFonts w:ascii="Times New Roman" w:hAnsi="Times New Roman" w:cs="Times New Roman"/>
+        </w:rPr>
+        <w:t xml:space="preserve"> of the data structure itself.</w:t>
+      </w:r>
+    </w:p>
+    <w:p>
+      <w:pPr>
+        <w:spacing w:line="240" w:lineRule="auto"/>
+        <w:contextualSpacing/>
+        <w:rPr>
+          <w:rFonts w:ascii="Times New Roman" w:hAnsi="Times New Roman" w:cs="Times New Roman"/>
+        </w:rPr>
+      </w:pPr>
+    </w:p>
+    <w:p>
+      <w:pPr>
+        <w:spacing w:line="240" w:lineRule="auto"/>
         <w:contextualSpacing/>
         <w:rPr>
           <w:rFonts w:ascii="Times New Roman" w:hAnsi="Times New Roman" w:cs="Times New Roman"/>
@@ -4759,6 +5042,7 @@
     </w:p>
     <w:p>
       <w:pPr>
+        <w:spacing w:line="240" w:lineRule="auto"/>
         <w:contextualSpacing/>
         <w:rPr>
           <w:rFonts w:ascii="Times New Roman" w:hAnsi="Times New Roman" w:cs="Times New Roman"/>
@@ -4773,14 +5057,636 @@
     </w:p>
     <w:p>
       <w:pPr>
-        <w:contextualSpacing/>
-        <w:rPr>
-          <w:rFonts w:ascii="Times New Roman" w:hAnsi="Times New Roman" w:cs="Times New Roman"/>
+        <w:spacing w:line="240" w:lineRule="auto"/>
+        <w:contextualSpacing/>
+        <w:rPr>
+          <w:rFonts w:ascii="Times New Roman" w:hAnsi="Times New Roman" w:cs="Times New Roman"/>
+        </w:rPr>
+      </w:pPr>
+      <w:r>
+        <w:rPr>
+          <w:rFonts w:ascii="Times New Roman" w:hAnsi="Times New Roman" w:cs="Times New Roman"/>
+        </w:rPr>
+        <w:t xml:space="preserve">Separation of concerns: </w:t>
+      </w:r>
+      <w:r>
+        <w:rPr>
+          <w:rFonts w:ascii="Times New Roman" w:hAnsi="Times New Roman" w:cs="Times New Roman" w:hint="eastAsia"/>
+        </w:rPr>
+        <w:t>Ma</w:t>
+      </w:r>
+      <w:r>
+        <w:rPr>
+          <w:rFonts w:ascii="Times New Roman" w:hAnsi="Times New Roman" w:cs="Times New Roman"/>
+        </w:rPr>
+        <w:t>king a feature (or “concern”) the responsibility of a single module, rather than spreading it across multiple modules.</w:t>
+      </w:r>
+    </w:p>
+    <w:p>
+      <w:pPr>
+        <w:spacing w:line="240" w:lineRule="auto"/>
+        <w:contextualSpacing/>
+        <w:rPr>
+          <w:rFonts w:ascii="Times New Roman" w:hAnsi="Times New Roman" w:cs="Times New Roman"/>
+        </w:rPr>
+      </w:pPr>
+    </w:p>
+    <w:p>
+      <w:pPr>
+        <w:spacing w:line="240" w:lineRule="auto"/>
+        <w:contextualSpacing/>
+        <w:rPr>
+          <w:rFonts w:ascii="Times New Roman" w:hAnsi="Times New Roman" w:cs="Times New Roman"/>
+        </w:rPr>
+      </w:pPr>
+      <w:r>
+        <w:rPr>
+          <w:rFonts w:ascii="Times New Roman" w:hAnsi="Times New Roman" w:cs="Times New Roman"/>
+        </w:rPr>
+        <w:t xml:space="preserve">What made abstract types new and different was the focus on operations: the user of the type would not need to worry about how its values were </w:t>
+      </w:r>
+      <w:proofErr w:type="gramStart"/>
+      <w:r>
+        <w:rPr>
+          <w:rFonts w:ascii="Times New Roman" w:hAnsi="Times New Roman" w:cs="Times New Roman"/>
+        </w:rPr>
+        <w:t>actually stored</w:t>
+      </w:r>
+      <w:proofErr w:type="gramEnd"/>
+      <w:r>
+        <w:rPr>
+          <w:rFonts w:ascii="Times New Roman" w:hAnsi="Times New Roman" w:cs="Times New Roman"/>
+        </w:rPr>
+        <w:t>, in the same way that a programmer can ignore how the compiler actually stores integers. All that matters is the operations.</w:t>
+      </w:r>
+    </w:p>
+    <w:p>
+      <w:pPr>
+        <w:spacing w:line="240" w:lineRule="auto"/>
+        <w:contextualSpacing/>
+        <w:rPr>
+          <w:rFonts w:ascii="Times New Roman" w:hAnsi="Times New Roman" w:cs="Times New Roman"/>
+        </w:rPr>
+      </w:pPr>
+    </w:p>
+    <w:p>
+      <w:pPr>
+        <w:spacing w:line="240" w:lineRule="auto"/>
+        <w:contextualSpacing/>
+        <w:rPr>
+          <w:rFonts w:ascii="Times New Roman" w:hAnsi="Times New Roman" w:cs="Times New Roman"/>
+        </w:rPr>
+      </w:pPr>
+      <w:r>
+        <w:rPr>
+          <w:rFonts w:ascii="Times New Roman" w:hAnsi="Times New Roman" w:cs="Times New Roman"/>
+        </w:rPr>
+        <w:t>Classifying operations:</w:t>
+      </w:r>
+    </w:p>
+    <w:p>
+      <w:pPr>
+        <w:pStyle w:val="a8"/>
+        <w:numPr>
+          <w:ilvl w:val="0"/>
+          <w:numId w:val="2"/>
+        </w:numPr>
+        <w:spacing w:line="240" w:lineRule="auto"/>
+        <w:rPr>
+          <w:rFonts w:ascii="Times New Roman" w:hAnsi="Times New Roman" w:cs="Times New Roman"/>
+        </w:rPr>
+      </w:pPr>
+      <w:r>
+        <w:rPr>
+          <w:rFonts w:ascii="Times New Roman" w:hAnsi="Times New Roman" w:cs="Times New Roman"/>
+        </w:rPr>
+        <w:t>Creators:</w:t>
+      </w:r>
+    </w:p>
+    <w:p>
+      <w:pPr>
+        <w:pStyle w:val="a8"/>
+        <w:spacing w:line="240" w:lineRule="auto"/>
+        <w:ind w:left="1440"/>
+        <w:rPr>
+          <w:rFonts w:ascii="Times New Roman" w:hAnsi="Times New Roman" w:cs="Times New Roman"/>
+        </w:rPr>
+      </w:pPr>
+      <w:r>
+        <w:rPr>
+          <w:rFonts w:ascii="Times New Roman" w:hAnsi="Times New Roman" w:cs="Times New Roman"/>
+        </w:rPr>
+        <w:t xml:space="preserve">A creator may take any object as an argument, but not an object of the type being constructed. E.g., constructors: </w:t>
+      </w:r>
+      <w:r>
+        <w:rPr>
+          <w:rFonts w:ascii="Times New Roman" w:hAnsi="Times New Roman" w:cs="Times New Roman" w:hint="eastAsia"/>
+        </w:rPr>
+        <w:t>无中生有</w:t>
+      </w:r>
+    </w:p>
+    <w:p>
+      <w:pPr>
+        <w:pStyle w:val="a8"/>
+        <w:numPr>
+          <w:ilvl w:val="0"/>
+          <w:numId w:val="2"/>
+        </w:numPr>
+        <w:spacing w:line="240" w:lineRule="auto"/>
+        <w:rPr>
+          <w:rFonts w:ascii="Times New Roman" w:hAnsi="Times New Roman" w:cs="Times New Roman"/>
+        </w:rPr>
+      </w:pPr>
+      <w:r>
+        <w:rPr>
+          <w:rFonts w:ascii="Times New Roman" w:hAnsi="Times New Roman" w:cs="Times New Roman"/>
+        </w:rPr>
+        <w:t>Producer:</w:t>
+      </w:r>
+    </w:p>
+    <w:p>
+      <w:pPr>
+        <w:pStyle w:val="a8"/>
+        <w:spacing w:line="240" w:lineRule="auto"/>
+        <w:ind w:left="1440"/>
+        <w:rPr>
+          <w:rFonts w:ascii="Times New Roman" w:hAnsi="Times New Roman" w:cs="Times New Roman"/>
+        </w:rPr>
+      </w:pPr>
+      <w:r>
+        <w:rPr>
+          <w:rFonts w:ascii="Times New Roman" w:hAnsi="Times New Roman" w:cs="Times New Roman"/>
+        </w:rPr>
+        <w:t>Create new objects from old objects of the same type</w:t>
+      </w:r>
+    </w:p>
+    <w:p>
+      <w:pPr>
+        <w:pStyle w:val="a8"/>
+        <w:numPr>
+          <w:ilvl w:val="0"/>
+          <w:numId w:val="2"/>
+        </w:numPr>
+        <w:spacing w:line="240" w:lineRule="auto"/>
+        <w:rPr>
+          <w:rFonts w:ascii="Times New Roman" w:hAnsi="Times New Roman" w:cs="Times New Roman"/>
+        </w:rPr>
+      </w:pPr>
+      <w:r>
+        <w:rPr>
+          <w:rFonts w:ascii="Times New Roman" w:hAnsi="Times New Roman" w:cs="Times New Roman"/>
+        </w:rPr>
+        <w:t>Mutator:</w:t>
+      </w:r>
+    </w:p>
+    <w:p>
+      <w:pPr>
+        <w:pStyle w:val="a8"/>
+        <w:spacing w:line="240" w:lineRule="auto"/>
+        <w:ind w:left="1440"/>
+        <w:rPr>
+          <w:rFonts w:ascii="Times New Roman" w:hAnsi="Times New Roman" w:cs="Times New Roman"/>
+        </w:rPr>
+      </w:pPr>
+      <w:r>
+        <w:rPr>
+          <w:rFonts w:ascii="Times New Roman" w:hAnsi="Times New Roman" w:cs="Times New Roman"/>
+        </w:rPr>
+        <w:t>Change object</w:t>
+      </w:r>
+    </w:p>
+    <w:p>
+      <w:pPr>
+        <w:pStyle w:val="a8"/>
+        <w:numPr>
+          <w:ilvl w:val="0"/>
+          <w:numId w:val="2"/>
+        </w:numPr>
+        <w:spacing w:line="240" w:lineRule="auto"/>
+        <w:rPr>
+          <w:rFonts w:ascii="Times New Roman" w:hAnsi="Times New Roman" w:cs="Times New Roman"/>
+        </w:rPr>
+      </w:pPr>
+      <w:r>
+        <w:rPr>
+          <w:rFonts w:ascii="Times New Roman" w:hAnsi="Times New Roman" w:cs="Times New Roman"/>
+        </w:rPr>
+        <w:t xml:space="preserve">Observer: </w:t>
+      </w:r>
+    </w:p>
+    <w:p>
+      <w:pPr>
+        <w:pStyle w:val="a8"/>
+        <w:spacing w:line="240" w:lineRule="auto"/>
+        <w:ind w:left="1440"/>
+        <w:rPr>
+          <w:rFonts w:ascii="Times New Roman" w:hAnsi="Times New Roman" w:cs="Times New Roman"/>
+        </w:rPr>
+      </w:pPr>
+      <w:r>
+        <w:rPr>
+          <w:rFonts w:ascii="Times New Roman" w:hAnsi="Times New Roman" w:cs="Times New Roman"/>
+        </w:rPr>
+        <w:t>Take objects of the abstract type and return objects of a different type</w:t>
+      </w:r>
+    </w:p>
+    <w:p>
+      <w:pPr>
+        <w:spacing w:line="240" w:lineRule="auto"/>
+        <w:contextualSpacing/>
+        <w:rPr>
+          <w:rFonts w:ascii="Times New Roman" w:hAnsi="Times New Roman" w:cs="Times New Roman"/>
+        </w:rPr>
+      </w:pPr>
+    </w:p>
+    <w:p>
+      <w:pPr>
+        <w:spacing w:line="240" w:lineRule="auto"/>
+        <w:contextualSpacing/>
+        <w:rPr>
+          <w:rFonts w:ascii="Times New Roman" w:hAnsi="Times New Roman" w:cs="Times New Roman"/>
+        </w:rPr>
+      </w:pPr>
+      <w:r>
+        <w:rPr>
+          <w:rFonts w:ascii="Times New Roman" w:hAnsi="Times New Roman" w:cs="Times New Roman"/>
+        </w:rPr>
+        <w:t>Representation: the actual data structures that are used internally to support operations on an abstract data type.</w:t>
+      </w:r>
+    </w:p>
+    <w:p>
+      <w:pPr>
+        <w:spacing w:line="240" w:lineRule="auto"/>
+        <w:contextualSpacing/>
+        <w:rPr>
+          <w:rFonts w:ascii="Times New Roman" w:hAnsi="Times New Roman" w:cs="Times New Roman"/>
+        </w:rPr>
+      </w:pPr>
+      <w:r>
+        <w:rPr>
+          <w:rFonts w:ascii="Times New Roman" w:hAnsi="Times New Roman" w:cs="Times New Roman"/>
+        </w:rPr>
+        <w:t>Representation independence: the use of an abstract type is independent of its representation.</w:t>
+      </w:r>
+      <w:r>
+        <w:rPr>
+          <w:rFonts w:ascii="Times New Roman" w:hAnsi="Times New Roman" w:cs="Times New Roman"/>
+        </w:rPr>
+        <w:t xml:space="preserve"> E.g., List behaves the same no matter what the type is in there.</w:t>
+      </w:r>
+    </w:p>
+    <w:p>
+      <w:pPr>
+        <w:spacing w:line="240" w:lineRule="auto"/>
+        <w:contextualSpacing/>
+        <w:rPr>
+          <w:rFonts w:ascii="Times New Roman" w:hAnsi="Times New Roman" w:cs="Times New Roman"/>
+        </w:rPr>
+      </w:pPr>
+      <w:r>
+        <w:rPr>
+          <w:rFonts w:ascii="Times New Roman" w:hAnsi="Times New Roman" w:cs="Times New Roman"/>
+        </w:rPr>
+        <w:t>If working with a variety of the same reference data, one can use multiple references to the same data with different values of field to distinguish the different expectations of the same data.</w:t>
+      </w:r>
+    </w:p>
+    <w:p>
+      <w:pPr>
+        <w:spacing w:line="240" w:lineRule="auto"/>
+        <w:contextualSpacing/>
+        <w:rPr>
+          <w:rFonts w:ascii="Times New Roman" w:hAnsi="Times New Roman" w:cs="Times New Roman"/>
+        </w:rPr>
+      </w:pPr>
+    </w:p>
+    <w:p>
+      <w:pPr>
+        <w:spacing w:line="240" w:lineRule="auto"/>
+        <w:contextualSpacing/>
+        <w:rPr>
+          <w:rFonts w:ascii="Times New Roman" w:hAnsi="Times New Roman" w:cs="Times New Roman"/>
+        </w:rPr>
+      </w:pPr>
+      <w:r>
+        <w:rPr>
+          <w:rFonts w:ascii="Times New Roman" w:hAnsi="Times New Roman" w:cs="Times New Roman" w:hint="eastAsia"/>
+        </w:rPr>
+        <w:t>I</w:t>
+      </w:r>
+      <w:r>
+        <w:rPr>
+          <w:rFonts w:ascii="Times New Roman" w:hAnsi="Times New Roman" w:cs="Times New Roman"/>
+        </w:rPr>
+        <w:t xml:space="preserve">nvariant: a characteristic of a program/object that is always true. </w:t>
+      </w:r>
+    </w:p>
+    <w:p>
+      <w:pPr>
+        <w:spacing w:line="240" w:lineRule="auto"/>
+        <w:contextualSpacing/>
+        <w:rPr>
+          <w:rFonts w:ascii="Times New Roman" w:hAnsi="Times New Roman" w:cs="Times New Roman"/>
+        </w:rPr>
+      </w:pPr>
+      <w:r>
+        <w:rPr>
+          <w:rFonts w:ascii="Times New Roman" w:hAnsi="Times New Roman" w:cs="Times New Roman"/>
+        </w:rPr>
+        <w:tab/>
+        <w:t>Make the invariant true in the initial state of the object (creators and producers).</w:t>
+      </w:r>
+    </w:p>
+    <w:p>
+      <w:pPr>
+        <w:spacing w:line="240" w:lineRule="auto"/>
+        <w:contextualSpacing/>
+        <w:rPr>
+          <w:rFonts w:ascii="Times New Roman" w:hAnsi="Times New Roman" w:cs="Times New Roman"/>
+        </w:rPr>
+      </w:pPr>
+      <w:r>
+        <w:rPr>
+          <w:rFonts w:ascii="Times New Roman" w:hAnsi="Times New Roman" w:cs="Times New Roman"/>
+        </w:rPr>
+        <w:tab/>
+        <w:t>Ensure that all changes to the object keep the invariant true (Mutators and observers).</w:t>
+      </w:r>
+    </w:p>
+    <w:p>
+      <w:pPr>
+        <w:spacing w:line="240" w:lineRule="auto"/>
+        <w:contextualSpacing/>
+        <w:rPr>
+          <w:rFonts w:ascii="Times New Roman" w:hAnsi="Times New Roman" w:cs="Times New Roman"/>
+        </w:rPr>
+      </w:pPr>
+    </w:p>
+    <w:p>
+      <w:pPr>
+        <w:spacing w:line="240" w:lineRule="auto"/>
+        <w:contextualSpacing/>
+        <w:rPr>
+          <w:rFonts w:ascii="Times New Roman" w:hAnsi="Times New Roman" w:cs="Times New Roman"/>
+        </w:rPr>
+      </w:pPr>
+      <w:r>
+        <w:rPr>
+          <w:rFonts w:ascii="Times New Roman" w:hAnsi="Times New Roman" w:cs="Times New Roman"/>
+        </w:rPr>
+        <w:t xml:space="preserve">Abstraction function: captures the designer’s intent in choosing </w:t>
+      </w:r>
+      <w:proofErr w:type="gramStart"/>
+      <w:r>
+        <w:rPr>
+          <w:rFonts w:ascii="Times New Roman" w:hAnsi="Times New Roman" w:cs="Times New Roman"/>
+        </w:rPr>
+        <w:t>particular representation</w:t>
+      </w:r>
+      <w:proofErr w:type="gramEnd"/>
+      <w:r>
+        <w:rPr>
+          <w:rFonts w:ascii="Times New Roman" w:hAnsi="Times New Roman" w:cs="Times New Roman"/>
+        </w:rPr>
+        <w:t>.</w:t>
+      </w:r>
+    </w:p>
+    <w:p>
+      <w:pPr>
+        <w:spacing w:line="240" w:lineRule="auto"/>
+        <w:contextualSpacing/>
+        <w:rPr>
+          <w:rFonts w:ascii="Times New Roman" w:hAnsi="Times New Roman" w:cs="Times New Roman"/>
+        </w:rPr>
+      </w:pPr>
+      <w:r>
+        <w:rPr>
+          <w:rFonts w:ascii="Arial" w:hAnsi="Arial" w:cs="Arial"/>
+          <w:noProof/>
+          <w:color w:val="9900FF"/>
+          <w:bdr w:val="none" w:sz="0" w:space="0" w:color="auto" w:frame="1"/>
+        </w:rPr>
+        <w:lastRenderedPageBreak/>
+        <w:drawing>
+          <wp:inline distT="0" distB="0" distL="0" distR="0" wp14:anchorId="7E2706D6" wp14:editId="1B71A0A8">
+            <wp:extent cx="5486400" cy="2998470"/>
+            <wp:effectExtent l="0" t="0" r="0" b="0"/>
+            <wp:docPr id="6" name="图片 6" descr="文本&#10;&#10;描述已自动生成"/>
+            <wp:cNvGraphicFramePr>
+              <a:graphicFrameLocks xmlns:a="http://schemas.openxmlformats.org/drawingml/2006/main" noChangeAspect="1"/>
+            </wp:cNvGraphicFramePr>
+            <a:graphic xmlns:a="http://schemas.openxmlformats.org/drawingml/2006/main">
+              <a:graphicData uri="http://schemas.openxmlformats.org/drawingml/2006/picture">
+                <pic:pic xmlns:pic="http://schemas.openxmlformats.org/drawingml/2006/picture">
+                  <pic:nvPicPr>
+                    <pic:cNvPr id="6" name="图片 6" descr="文本&#10;&#10;描述已自动生成"/>
+                    <pic:cNvPicPr>
+                      <a:picLocks noChangeAspect="1" noChangeArrowheads="1"/>
+                    </pic:cNvPicPr>
+                  </pic:nvPicPr>
+                  <pic:blipFill>
+                    <a:blip r:embed="rId32">
+                      <a:extLst>
+                        <a:ext uri="{28A0092B-C50C-407E-A947-70E740481C1C}">
+                          <a14:useLocalDpi xmlns:a14="http://schemas.microsoft.com/office/drawing/2010/main" val="0"/>
+                        </a:ext>
+                      </a:extLst>
+                    </a:blip>
+                    <a:srcRect/>
+                    <a:stretch>
+                      <a:fillRect/>
+                    </a:stretch>
+                  </pic:blipFill>
+                  <pic:spPr bwMode="auto">
+                    <a:xfrm>
+                      <a:off x="0" y="0"/>
+                      <a:ext cx="5486400" cy="2998470"/>
+                    </a:xfrm>
+                    <a:prstGeom prst="rect">
+                      <a:avLst/>
+                    </a:prstGeom>
+                    <a:noFill/>
+                    <a:ln>
+                      <a:noFill/>
+                    </a:ln>
+                  </pic:spPr>
+                </pic:pic>
+              </a:graphicData>
+            </a:graphic>
+          </wp:inline>
+        </w:drawing>
+      </w:r>
+    </w:p>
+    <w:p>
+      <w:pPr>
+        <w:spacing w:line="240" w:lineRule="auto"/>
+        <w:contextualSpacing/>
+        <w:rPr>
+          <w:rFonts w:ascii="Times New Roman" w:hAnsi="Times New Roman" w:cs="Times New Roman"/>
+        </w:rPr>
+      </w:pPr>
+      <w:r>
+        <w:rPr>
+          <w:rFonts w:ascii="Times New Roman" w:hAnsi="Times New Roman" w:cs="Times New Roman"/>
+        </w:rPr>
+        <w:t>Representation Invariant:</w:t>
+      </w:r>
+    </w:p>
+    <w:p>
+      <w:pPr>
+        <w:spacing w:line="240" w:lineRule="auto"/>
+        <w:contextualSpacing/>
+        <w:rPr>
+          <w:rFonts w:ascii="Times New Roman" w:hAnsi="Times New Roman" w:cs="Times New Roman"/>
+        </w:rPr>
+      </w:pPr>
+      <w:r>
+        <w:rPr>
+          <w:rFonts w:ascii="Times New Roman" w:hAnsi="Times New Roman" w:cs="Times New Roman"/>
+        </w:rPr>
+        <w:t>RI is a statement of a characteristic/property of the rep that all legitimate objects/instances of a type satisfy.</w:t>
+      </w:r>
+    </w:p>
+    <w:p>
+      <w:pPr>
+        <w:spacing w:line="240" w:lineRule="auto"/>
+        <w:contextualSpacing/>
+        <w:rPr>
+          <w:rFonts w:ascii="Times New Roman" w:hAnsi="Times New Roman" w:cs="Times New Roman"/>
+        </w:rPr>
+      </w:pPr>
+      <w:r>
+        <w:rPr>
+          <w:rFonts w:ascii="Arial" w:hAnsi="Arial" w:cs="Arial"/>
+          <w:noProof/>
+          <w:color w:val="9900FF"/>
+          <w:bdr w:val="none" w:sz="0" w:space="0" w:color="auto" w:frame="1"/>
+        </w:rPr>
+        <w:drawing>
+          <wp:inline distT="0" distB="0" distL="0" distR="0" wp14:anchorId="7E035F80" wp14:editId="61B0E374">
+            <wp:extent cx="5486400" cy="1344930"/>
+            <wp:effectExtent l="0" t="0" r="0" b="7620"/>
+            <wp:docPr id="7" name="图片 7" descr="图形用户界面, 文本, 应用程序&#10;&#10;描述已自动生成"/>
+            <wp:cNvGraphicFramePr>
+              <a:graphicFrameLocks xmlns:a="http://schemas.openxmlformats.org/drawingml/2006/main" noChangeAspect="1"/>
+            </wp:cNvGraphicFramePr>
+            <a:graphic xmlns:a="http://schemas.openxmlformats.org/drawingml/2006/main">
+              <a:graphicData uri="http://schemas.openxmlformats.org/drawingml/2006/picture">
+                <pic:pic xmlns:pic="http://schemas.openxmlformats.org/drawingml/2006/picture">
+                  <pic:nvPicPr>
+                    <pic:cNvPr id="7" name="图片 7" descr="图形用户界面, 文本, 应用程序&#10;&#10;描述已自动生成"/>
+                    <pic:cNvPicPr>
+                      <a:picLocks noChangeAspect="1" noChangeArrowheads="1"/>
+                    </pic:cNvPicPr>
+                  </pic:nvPicPr>
+                  <pic:blipFill>
+                    <a:blip r:embed="rId33">
+                      <a:extLst>
+                        <a:ext uri="{28A0092B-C50C-407E-A947-70E740481C1C}">
+                          <a14:useLocalDpi xmlns:a14="http://schemas.microsoft.com/office/drawing/2010/main" val="0"/>
+                        </a:ext>
+                      </a:extLst>
+                    </a:blip>
+                    <a:srcRect/>
+                    <a:stretch>
+                      <a:fillRect/>
+                    </a:stretch>
+                  </pic:blipFill>
+                  <pic:spPr bwMode="auto">
+                    <a:xfrm>
+                      <a:off x="0" y="0"/>
+                      <a:ext cx="5486400" cy="1344930"/>
+                    </a:xfrm>
+                    <a:prstGeom prst="rect">
+                      <a:avLst/>
+                    </a:prstGeom>
+                    <a:noFill/>
+                    <a:ln>
+                      <a:noFill/>
+                    </a:ln>
+                  </pic:spPr>
+                </pic:pic>
+              </a:graphicData>
+            </a:graphic>
+          </wp:inline>
+        </w:drawing>
+      </w:r>
+    </w:p>
+    <w:p>
+      <w:pPr>
+        <w:spacing w:line="240" w:lineRule="auto"/>
+        <w:contextualSpacing/>
+        <w:rPr>
+          <w:rFonts w:ascii="Times New Roman" w:hAnsi="Times New Roman" w:cs="Times New Roman"/>
+        </w:rPr>
+      </w:pPr>
+      <w:r>
+        <w:rPr>
+          <w:rFonts w:ascii="Arial" w:hAnsi="Arial" w:cs="Arial"/>
+          <w:noProof/>
+          <w:color w:val="9900FF"/>
+          <w:bdr w:val="none" w:sz="0" w:space="0" w:color="auto" w:frame="1"/>
+        </w:rPr>
+        <w:drawing>
+          <wp:inline distT="0" distB="0" distL="0" distR="0" wp14:anchorId="0B365616" wp14:editId="71DE6649">
+            <wp:extent cx="5486400" cy="2602230"/>
+            <wp:effectExtent l="0" t="0" r="0" b="7620"/>
+            <wp:docPr id="8" name="图片 8"/>
+            <wp:cNvGraphicFramePr>
+              <a:graphicFrameLocks xmlns:a="http://schemas.openxmlformats.org/drawingml/2006/main" noChangeAspect="1"/>
+            </wp:cNvGraphicFramePr>
+            <a:graphic xmlns:a="http://schemas.openxmlformats.org/drawingml/2006/main">
+              <a:graphicData uri="http://schemas.openxmlformats.org/drawingml/2006/picture">
+                <pic:pic xmlns:pic="http://schemas.openxmlformats.org/drawingml/2006/picture">
+                  <pic:nvPicPr>
+                    <pic:cNvPr id="0" name="Picture 5"/>
+                    <pic:cNvPicPr>
+                      <a:picLocks noChangeAspect="1" noChangeArrowheads="1"/>
+                    </pic:cNvPicPr>
+                  </pic:nvPicPr>
+                  <pic:blipFill>
+                    <a:blip r:embed="rId34">
+                      <a:extLst>
+                        <a:ext uri="{28A0092B-C50C-407E-A947-70E740481C1C}">
+                          <a14:useLocalDpi xmlns:a14="http://schemas.microsoft.com/office/drawing/2010/main" val="0"/>
+                        </a:ext>
+                      </a:extLst>
+                    </a:blip>
+                    <a:srcRect/>
+                    <a:stretch>
+                      <a:fillRect/>
+                    </a:stretch>
+                  </pic:blipFill>
+                  <pic:spPr bwMode="auto">
+                    <a:xfrm>
+                      <a:off x="0" y="0"/>
+                      <a:ext cx="5486400" cy="2602230"/>
+                    </a:xfrm>
+                    <a:prstGeom prst="rect">
+                      <a:avLst/>
+                    </a:prstGeom>
+                    <a:noFill/>
+                    <a:ln>
+                      <a:noFill/>
+                    </a:ln>
+                  </pic:spPr>
+                </pic:pic>
+              </a:graphicData>
+            </a:graphic>
+          </wp:inline>
+        </w:drawing>
+      </w:r>
+    </w:p>
+    <w:p>
+      <w:pPr>
+        <w:spacing w:line="240" w:lineRule="auto"/>
+        <w:contextualSpacing/>
+        <w:rPr>
+          <w:rFonts w:ascii="Times New Roman" w:hAnsi="Times New Roman" w:cs="Times New Roman" w:hint="eastAsia"/>
         </w:rPr>
       </w:pPr>
     </w:p>
     <w:sectPr>
-      <w:footerReference w:type="default" r:id="rId32"/>
+      <w:footerReference w:type="default" r:id="rId35"/>
       <w:pgSz w:w="12240" w:h="15840"/>
       <w:pgMar w:top="1440" w:right="1800" w:bottom="1440" w:left="1800" w:header="708" w:footer="708" w:gutter="0"/>
       <w:cols w:space="708"/>
@@ -4984,8 +5890,100 @@
       </w:pPr>
     </w:lvl>
   </w:abstractNum>
+  <w:abstractNum w:abstractNumId="1" w15:restartNumberingAfterBreak="0">
+    <w:nsid w:val="631F5D35"/>
+    <w:multiLevelType w:val="hybridMultilevel"/>
+    <w:tmpl w:val="C4BE5F78"/>
+    <w:lvl w:ilvl="0" w:tplc="1009000F">
+      <w:start w:val="1"/>
+      <w:numFmt w:val="decimal"/>
+      <w:lvlText w:val="%1."/>
+      <w:lvlJc w:val="left"/>
+      <w:pPr>
+        <w:ind w:left="720" w:hanging="360"/>
+      </w:pPr>
+      <w:rPr>
+        <w:rFonts w:hint="default"/>
+      </w:rPr>
+    </w:lvl>
+    <w:lvl w:ilvl="1" w:tplc="10090019" w:tentative="1">
+      <w:start w:val="1"/>
+      <w:numFmt w:val="lowerLetter"/>
+      <w:lvlText w:val="%2."/>
+      <w:lvlJc w:val="left"/>
+      <w:pPr>
+        <w:ind w:left="1440" w:hanging="360"/>
+      </w:pPr>
+    </w:lvl>
+    <w:lvl w:ilvl="2" w:tplc="1009001B" w:tentative="1">
+      <w:start w:val="1"/>
+      <w:numFmt w:val="lowerRoman"/>
+      <w:lvlText w:val="%3."/>
+      <w:lvlJc w:val="right"/>
+      <w:pPr>
+        <w:ind w:left="2160" w:hanging="180"/>
+      </w:pPr>
+    </w:lvl>
+    <w:lvl w:ilvl="3" w:tplc="1009000F" w:tentative="1">
+      <w:start w:val="1"/>
+      <w:numFmt w:val="decimal"/>
+      <w:lvlText w:val="%4."/>
+      <w:lvlJc w:val="left"/>
+      <w:pPr>
+        <w:ind w:left="2880" w:hanging="360"/>
+      </w:pPr>
+    </w:lvl>
+    <w:lvl w:ilvl="4" w:tplc="10090019" w:tentative="1">
+      <w:start w:val="1"/>
+      <w:numFmt w:val="lowerLetter"/>
+      <w:lvlText w:val="%5."/>
+      <w:lvlJc w:val="left"/>
+      <w:pPr>
+        <w:ind w:left="3600" w:hanging="360"/>
+      </w:pPr>
+    </w:lvl>
+    <w:lvl w:ilvl="5" w:tplc="1009001B" w:tentative="1">
+      <w:start w:val="1"/>
+      <w:numFmt w:val="lowerRoman"/>
+      <w:lvlText w:val="%6."/>
+      <w:lvlJc w:val="right"/>
+      <w:pPr>
+        <w:ind w:left="4320" w:hanging="180"/>
+      </w:pPr>
+    </w:lvl>
+    <w:lvl w:ilvl="6" w:tplc="1009000F" w:tentative="1">
+      <w:start w:val="1"/>
+      <w:numFmt w:val="decimal"/>
+      <w:lvlText w:val="%7."/>
+      <w:lvlJc w:val="left"/>
+      <w:pPr>
+        <w:ind w:left="5040" w:hanging="360"/>
+      </w:pPr>
+    </w:lvl>
+    <w:lvl w:ilvl="7" w:tplc="10090019" w:tentative="1">
+      <w:start w:val="1"/>
+      <w:numFmt w:val="lowerLetter"/>
+      <w:lvlText w:val="%8."/>
+      <w:lvlJc w:val="left"/>
+      <w:pPr>
+        <w:ind w:left="5760" w:hanging="360"/>
+      </w:pPr>
+    </w:lvl>
+    <w:lvl w:ilvl="8" w:tplc="1009001B" w:tentative="1">
+      <w:start w:val="1"/>
+      <w:numFmt w:val="lowerRoman"/>
+      <w:lvlText w:val="%9."/>
+      <w:lvlJc w:val="right"/>
+      <w:pPr>
+        <w:ind w:left="6480" w:hanging="180"/>
+      </w:pPr>
+    </w:lvl>
+  </w:abstractNum>
   <w:num w:numId="1" w16cid:durableId="577446470">
     <w:abstractNumId w:val="0"/>
+  </w:num>
+  <w:num w:numId="2" w16cid:durableId="2045672925">
+    <w:abstractNumId w:val="1"/>
   </w:num>
 </w:numbering>
 </file>

</xml_diff>